<commit_message>
Aula sobre, classes,interface,delegates, referencias,objetos,dynamic e string
</commit_message>
<xml_diff>
--- a/certification.docx
+++ b/certification.docx
@@ -7,6 +7,66 @@
         <w:t># certification-70-483</w:t>
       </w:r>
     </w:p>
+    <w:p/>
+    <w:p>
+      <w:proofErr w:type="spellStart"/>
+      <w:r>
+        <w:t>Topicos</w:t>
+      </w:r>
+      <w:proofErr w:type="spellEnd"/>
+      <w:r>
+        <w:t xml:space="preserve"> para serem revisados</w:t>
+      </w:r>
+    </w:p>
+    <w:p/>
+    <w:p>
+      <w:pPr>
+        <w:pStyle w:val="PargrafodaLista"/>
+        <w:numPr>
+          <w:ilvl w:val="0"/>
+          <w:numId w:val="1"/>
+        </w:numPr>
+      </w:pPr>
+      <w:r>
+        <w:t>Tipos de referência.</w:t>
+      </w:r>
+    </w:p>
+    <w:p>
+      <w:pPr>
+        <w:pStyle w:val="PargrafodaLista"/>
+        <w:numPr>
+          <w:ilvl w:val="0"/>
+          <w:numId w:val="1"/>
+        </w:numPr>
+      </w:pPr>
+      <w:proofErr w:type="spellStart"/>
+      <w:r>
+        <w:t>Struct</w:t>
+      </w:r>
+      <w:proofErr w:type="spellEnd"/>
+      <w:r>
+        <w:t>.</w:t>
+      </w:r>
+    </w:p>
+    <w:p>
+      <w:pPr>
+        <w:pStyle w:val="PargrafodaLista"/>
+        <w:numPr>
+          <w:ilvl w:val="0"/>
+          <w:numId w:val="1"/>
+        </w:numPr>
+      </w:pPr>
+      <w:proofErr w:type="spellStart"/>
+      <w:r>
+        <w:t>Dynamic</w:t>
+      </w:r>
+      <w:proofErr w:type="spellEnd"/>
+    </w:p>
+    <w:p/>
+    <w:p/>
+    <w:p/>
+    <w:p/>
+    <w:p/>
     <w:p>
       <w:r>
         <w:t xml:space="preserve">projetos e anotações de estudo do meu preparatório para a certificação </w:t>
@@ -239,6 +299,7 @@
     </w:p>
     <w:p>
       <w:r>
+        <w:lastRenderedPageBreak/>
         <w:tab/>
       </w:r>
     </w:p>
@@ -395,217 +456,806 @@
     </w:p>
     <w:p>
       <w:r>
+        <w:tab/>
+      </w:r>
+    </w:p>
+    <w:p>
+      <w:r>
+        <w:tab/>
+        <w:t>variações dos tipos</w:t>
+      </w:r>
+    </w:p>
+    <w:p>
+      <w:r>
+        <w:tab/>
+      </w:r>
+      <w:r>
+        <w:tab/>
+      </w:r>
+      <w:proofErr w:type="spellStart"/>
+      <w:r>
+        <w:t>sbyte</w:t>
+      </w:r>
+      <w:proofErr w:type="spellEnd"/>
+      <w:r>
+        <w:t xml:space="preserve"> = aceita valor negativo e seu equivalente é </w:t>
+      </w:r>
+      <w:proofErr w:type="spellStart"/>
+      <w:proofErr w:type="gramStart"/>
+      <w:r>
+        <w:t>system.sbyte</w:t>
+      </w:r>
+      <w:proofErr w:type="spellEnd"/>
+      <w:proofErr w:type="gramEnd"/>
+    </w:p>
+    <w:p>
+      <w:r>
+        <w:tab/>
+      </w:r>
+      <w:r>
+        <w:tab/>
+      </w:r>
+      <w:proofErr w:type="spellStart"/>
+      <w:r>
+        <w:t>ushort</w:t>
+      </w:r>
+      <w:proofErr w:type="spellEnd"/>
+      <w:r>
+        <w:t xml:space="preserve"> = Número inteiro que não contém sinal, valor </w:t>
+      </w:r>
+      <w:proofErr w:type="spellStart"/>
+      <w:r>
+        <w:t>unsigned</w:t>
+      </w:r>
+      <w:proofErr w:type="spellEnd"/>
+      <w:r>
+        <w:t xml:space="preserve"> </w:t>
+      </w:r>
+    </w:p>
+    <w:p>
+      <w:r>
+        <w:tab/>
+      </w:r>
+      <w:r>
+        <w:tab/>
+      </w:r>
+      <w:proofErr w:type="spellStart"/>
+      <w:r>
+        <w:t>unit</w:t>
+      </w:r>
+      <w:proofErr w:type="spellEnd"/>
+      <w:r>
+        <w:t xml:space="preserve"> = </w:t>
+      </w:r>
+      <w:proofErr w:type="spellStart"/>
+      <w:r>
+        <w:t>unsigned</w:t>
+      </w:r>
+      <w:proofErr w:type="spellEnd"/>
+      <w:r>
+        <w:t xml:space="preserve"> do tipo </w:t>
+      </w:r>
+      <w:proofErr w:type="spellStart"/>
+      <w:r>
+        <w:t>int</w:t>
+      </w:r>
+      <w:proofErr w:type="spellEnd"/>
+      <w:r>
+        <w:t xml:space="preserve"> </w:t>
+      </w:r>
+    </w:p>
+    <w:p>
+      <w:r>
+        <w:tab/>
+      </w:r>
+      <w:r>
+        <w:tab/>
+      </w:r>
+    </w:p>
+    <w:p>
+      <w:r>
+        <w:tab/>
+      </w:r>
+      <w:r>
+        <w:tab/>
+      </w:r>
+    </w:p>
+    <w:p>
+      <w:r>
+        <w:tab/>
+        <w:t>Tabela de tipos inteiros</w:t>
+      </w:r>
+    </w:p>
+    <w:p>
+      <w:r>
+        <w:tab/>
+      </w:r>
+      <w:r>
+        <w:tab/>
+      </w:r>
+    </w:p>
+    <w:p>
+      <w:r>
+        <w:tab/>
+      </w:r>
+      <w:r>
+        <w:tab/>
+      </w:r>
+    </w:p>
+    <w:p>
+      <w:r>
+        <w:tab/>
+      </w:r>
+      <w:r>
+        <w:tab/>
+      </w:r>
+    </w:p>
+    <w:p>
+      <w:r>
+        <w:tab/>
+      </w:r>
+      <w:r>
+        <w:tab/>
+      </w:r>
+    </w:p>
+    <w:p>
+      <w:r>
+        <w:tab/>
+      </w:r>
+      <w:r>
+        <w:tab/>
+      </w:r>
+    </w:p>
+    <w:p>
+      <w:r>
+        <w:tab/>
+      </w:r>
+      <w:r>
+        <w:tab/>
+      </w:r>
+    </w:p>
+    <w:p>
+      <w:r>
+        <w:tab/>
+      </w:r>
+      <w:r>
+        <w:tab/>
+      </w:r>
+    </w:p>
+    <w:p>
+      <w:r>
+        <w:tab/>
+      </w:r>
+      <w:r>
+        <w:tab/>
+      </w:r>
+    </w:p>
+    <w:p>
+      <w:r>
+        <w:t>Ponto flutuante</w:t>
+      </w:r>
+    </w:p>
+    <w:p>
+      <w:pPr>
+        <w:jc w:val="left"/>
+      </w:pPr>
+      <w:r>
+        <w:tab/>
+        <w:t xml:space="preserve">Ao declara uma variável por tipo </w:t>
+      </w:r>
+      <w:proofErr w:type="spellStart"/>
+      <w:r>
+        <w:t>float</w:t>
+      </w:r>
+      <w:proofErr w:type="spellEnd"/>
+      <w:r>
+        <w:t xml:space="preserve"> deve ser colocado o sufixo no final do valor indicando que aquele valor é um ponto flutuante sufixo(f).</w:t>
+      </w:r>
+    </w:p>
+    <w:p>
+      <w:pPr>
+        <w:jc w:val="left"/>
+      </w:pPr>
+      <w:r>
+        <w:t xml:space="preserve">Tipo </w:t>
+      </w:r>
+      <w:proofErr w:type="spellStart"/>
+      <w:r>
+        <w:t>float</w:t>
+      </w:r>
+      <w:proofErr w:type="spellEnd"/>
+      <w:r>
+        <w:t xml:space="preserve"> é um tipo simples do </w:t>
+      </w:r>
+      <w:proofErr w:type="spellStart"/>
+      <w:r>
+        <w:t>dotnet</w:t>
+      </w:r>
+      <w:proofErr w:type="spellEnd"/>
+      <w:r>
+        <w:t>, com uma simples precisão</w:t>
+      </w:r>
+    </w:p>
+    <w:p>
+      <w:pPr>
+        <w:jc w:val="left"/>
+      </w:pPr>
+    </w:p>
+    <w:p>
+      <w:pPr>
+        <w:jc w:val="left"/>
+      </w:pPr>
+      <w:r>
         <w:lastRenderedPageBreak/>
-        <w:tab/>
-      </w:r>
-    </w:p>
-    <w:p>
-      <w:r>
-        <w:tab/>
-        <w:t>variações dos tipos</w:t>
-      </w:r>
-    </w:p>
-    <w:p>
-      <w:r>
-        <w:tab/>
-      </w:r>
-      <w:r>
-        <w:tab/>
-      </w:r>
-      <w:proofErr w:type="spellStart"/>
-      <w:r>
-        <w:t>sbyte</w:t>
-      </w:r>
-      <w:proofErr w:type="spellEnd"/>
-      <w:r>
-        <w:t xml:space="preserve"> = aceita valor negativo e seu equivalente é </w:t>
-      </w:r>
-      <w:proofErr w:type="spellStart"/>
+        <w:t xml:space="preserve">Double </w:t>
+      </w:r>
+      <w:r>
+        <w:t>- variável</w:t>
+      </w:r>
+      <w:r>
+        <w:t xml:space="preserve"> com dupla precisão e com capacidade maior de armazenamento</w:t>
+      </w:r>
+    </w:p>
+    <w:p>
+      <w:pPr>
+        <w:jc w:val="left"/>
+      </w:pPr>
+      <w:r>
+        <w:t>D</w:t>
+      </w:r>
+      <w:r>
+        <w:t>ecimal</w:t>
+      </w:r>
+      <w:r>
+        <w:t xml:space="preserve"> – Ao declarar uma variável de maneira literal</w:t>
+      </w:r>
+      <w:r>
+        <w:t xml:space="preserve">, deve ser colocado um </w:t>
+      </w:r>
+      <w:proofErr w:type="spellStart"/>
+      <w:r>
+        <w:t>sulfixo</w:t>
+      </w:r>
+      <w:proofErr w:type="spellEnd"/>
+      <w:r>
+        <w:t xml:space="preserve"> no final do valor </w:t>
+      </w:r>
+      <w:proofErr w:type="spellStart"/>
+      <w:r>
+        <w:t>ex</w:t>
+      </w:r>
+      <w:proofErr w:type="spellEnd"/>
+      <w:r>
+        <w:t>: 10.2m.</w:t>
+      </w:r>
+    </w:p>
+    <w:p>
+      <w:pPr>
+        <w:jc w:val="left"/>
+      </w:pPr>
+    </w:p>
+    <w:p>
+      <w:pPr>
+        <w:jc w:val="left"/>
+      </w:pPr>
+    </w:p>
+    <w:p>
+      <w:pPr>
+        <w:jc w:val="left"/>
+      </w:pPr>
+      <w:proofErr w:type="spellStart"/>
+      <w:r>
+        <w:t>Struct</w:t>
+      </w:r>
+      <w:r>
+        <w:t>s</w:t>
+      </w:r>
+      <w:proofErr w:type="spellEnd"/>
+    </w:p>
+    <w:p>
+      <w:pPr>
+        <w:jc w:val="left"/>
+      </w:pPr>
+      <w:r>
+        <w:t xml:space="preserve">  </w:t>
+      </w:r>
+      <w:r>
+        <w:t xml:space="preserve">Automaticamente chama um construtor </w:t>
+      </w:r>
+      <w:r>
+        <w:t xml:space="preserve">dessa </w:t>
+      </w:r>
+      <w:proofErr w:type="spellStart"/>
+      <w:r>
+        <w:t>struct</w:t>
+      </w:r>
+      <w:proofErr w:type="spellEnd"/>
+      <w:r>
+        <w:t xml:space="preserve"> que por padrão é zero</w:t>
+      </w:r>
+      <w:r>
+        <w:t>.</w:t>
+      </w:r>
+    </w:p>
+    <w:p>
+      <w:pPr>
+        <w:jc w:val="left"/>
+      </w:pPr>
+      <w:r>
+        <w:t xml:space="preserve"> </w:t>
+      </w:r>
+      <w:proofErr w:type="spellStart"/>
+      <w:r>
+        <w:t>Structs</w:t>
+      </w:r>
+      <w:proofErr w:type="spellEnd"/>
+      <w:r>
+        <w:t xml:space="preserve"> não podem ter construtores sem parâmetros</w:t>
+      </w:r>
+    </w:p>
+    <w:p>
+      <w:pPr>
+        <w:jc w:val="left"/>
+      </w:pPr>
+    </w:p>
+    <w:p>
+      <w:pPr>
+        <w:jc w:val="left"/>
+      </w:pPr>
+      <w:proofErr w:type="spellStart"/>
+      <w:r>
+        <w:t>Enum</w:t>
+      </w:r>
+      <w:proofErr w:type="spellEnd"/>
+    </w:p>
+    <w:p>
+      <w:pPr>
+        <w:jc w:val="left"/>
+      </w:pPr>
+      <w:r>
+        <w:t>Toda enumeração começa com o valor zero por padrão,</w:t>
+      </w:r>
+      <w:r>
+        <w:t xml:space="preserve"> </w:t>
+      </w:r>
+      <w:r>
+        <w:t xml:space="preserve">podendo atribuir um valor para cada elemento </w:t>
+      </w:r>
+      <w:r>
+        <w:t xml:space="preserve">do </w:t>
+      </w:r>
+      <w:proofErr w:type="spellStart"/>
+      <w:r>
+        <w:t>enum</w:t>
+      </w:r>
+      <w:proofErr w:type="spellEnd"/>
+    </w:p>
+    <w:p>
+      <w:pPr>
+        <w:jc w:val="left"/>
+      </w:pPr>
+      <w:r>
+        <w:t>Pode se trocar o tipo d</w:t>
+      </w:r>
+      <w:r>
+        <w:t xml:space="preserve">o </w:t>
+      </w:r>
+      <w:proofErr w:type="spellStart"/>
+      <w:r>
+        <w:t>enum</w:t>
+      </w:r>
+      <w:proofErr w:type="spellEnd"/>
+      <w:r>
+        <w:t xml:space="preserve"> </w:t>
+      </w:r>
       <w:proofErr w:type="gramStart"/>
       <w:r>
-        <w:t>system.sbyte</w:t>
-      </w:r>
-      <w:proofErr w:type="spellEnd"/>
+        <w:t>colocando :</w:t>
+      </w:r>
       <w:proofErr w:type="gramEnd"/>
-    </w:p>
-    <w:p>
-      <w:r>
-        <w:tab/>
-      </w:r>
-      <w:r>
-        <w:tab/>
-      </w:r>
-      <w:proofErr w:type="spellStart"/>
-      <w:r>
-        <w:t>ushort</w:t>
-      </w:r>
-      <w:proofErr w:type="spellEnd"/>
-      <w:r>
-        <w:t xml:space="preserve"> = Número inteiro que não contém sinal, valor </w:t>
-      </w:r>
-      <w:proofErr w:type="spellStart"/>
-      <w:r>
-        <w:t>unsigned</w:t>
-      </w:r>
-      <w:proofErr w:type="spellEnd"/>
+      <w:r>
+        <w:t xml:space="preserve"> tipo que desejar</w:t>
+      </w:r>
+    </w:p>
+    <w:p>
+      <w:pPr>
+        <w:jc w:val="left"/>
+      </w:pPr>
+      <w:r>
+        <w:t>Atributo flag</w:t>
+      </w:r>
+      <w:r>
+        <w:t>s</w:t>
+      </w:r>
+    </w:p>
+    <w:p>
+      <w:pPr>
+        <w:jc w:val="left"/>
+      </w:pPr>
+    </w:p>
+    <w:p>
+      <w:pPr>
+        <w:jc w:val="left"/>
+      </w:pPr>
+      <w:r>
+        <w:t>Tipo de referencias</w:t>
+      </w:r>
+    </w:p>
+    <w:p>
+      <w:pPr>
+        <w:jc w:val="left"/>
+      </w:pPr>
+      <w:r>
+        <w:tab/>
+      </w:r>
+      <w:r>
+        <w:t xml:space="preserve">Quando se faz uma </w:t>
+      </w:r>
+      <w:proofErr w:type="spellStart"/>
+      <w:proofErr w:type="gramStart"/>
+      <w:r>
+        <w:t>copia</w:t>
+      </w:r>
+      <w:proofErr w:type="spellEnd"/>
+      <w:proofErr w:type="gramEnd"/>
+      <w:r>
+        <w:t xml:space="preserve"> de uma variável para outra, não faz uma </w:t>
+      </w:r>
+      <w:proofErr w:type="spellStart"/>
+      <w:r>
+        <w:t>copia</w:t>
+      </w:r>
+      <w:proofErr w:type="spellEnd"/>
+      <w:r>
+        <w:t xml:space="preserve"> independente ele aponta o tipo de variável para a mesma memoria alocada, trabalhando como ponteiro.</w:t>
+      </w:r>
+    </w:p>
+    <w:p>
+      <w:pPr>
+        <w:jc w:val="left"/>
+      </w:pPr>
+    </w:p>
+    <w:p>
+      <w:pPr>
+        <w:jc w:val="left"/>
+      </w:pPr>
+      <w:r>
+        <w:t>Classes</w:t>
+      </w:r>
+    </w:p>
+    <w:p>
+      <w:pPr>
+        <w:jc w:val="left"/>
+      </w:pPr>
       <w:r>
         <w:t xml:space="preserve"> </w:t>
       </w:r>
-    </w:p>
-    <w:p>
-      <w:r>
-        <w:tab/>
-      </w:r>
-      <w:r>
-        <w:tab/>
-      </w:r>
-      <w:proofErr w:type="spellStart"/>
-      <w:r>
-        <w:t>unit</w:t>
-      </w:r>
-      <w:proofErr w:type="spellEnd"/>
-      <w:r>
-        <w:t xml:space="preserve"> = </w:t>
-      </w:r>
-      <w:proofErr w:type="spellStart"/>
-      <w:r>
-        <w:t>unsigned</w:t>
-      </w:r>
-      <w:proofErr w:type="spellEnd"/>
-      <w:r>
-        <w:t xml:space="preserve"> do tipo </w:t>
-      </w:r>
-      <w:proofErr w:type="spellStart"/>
-      <w:r>
-        <w:t>int</w:t>
-      </w:r>
-      <w:proofErr w:type="spellEnd"/>
+      <w:r>
+        <w:tab/>
+        <w:t xml:space="preserve">Não pode utilizar uma estancia de uma classe sem antes ter uma referência para esse objeto, para criar uma nova estancia deve se atribuir o = new </w:t>
+      </w:r>
+      <w:proofErr w:type="spellStart"/>
+      <w:proofErr w:type="gramStart"/>
+      <w:r>
+        <w:t>NomeClase</w:t>
+      </w:r>
+      <w:proofErr w:type="spellEnd"/>
+      <w:r>
+        <w:t>(</w:t>
+      </w:r>
+      <w:proofErr w:type="gramEnd"/>
+      <w:r>
+        <w:t>);</w:t>
+      </w:r>
+    </w:p>
+    <w:p>
+      <w:pPr>
+        <w:jc w:val="left"/>
+      </w:pPr>
+    </w:p>
+    <w:p>
+      <w:pPr>
+        <w:jc w:val="left"/>
+      </w:pPr>
+      <w:r>
+        <w:tab/>
+      </w:r>
+      <w:r>
+        <w:t xml:space="preserve">Classe é dividida em partes, ela contém dados, propriedades, construtores e </w:t>
+      </w:r>
+      <w:r>
+        <w:t>método</w:t>
+      </w:r>
+      <w:r>
+        <w:t>.</w:t>
+      </w:r>
+    </w:p>
+    <w:p>
+      <w:pPr>
+        <w:jc w:val="left"/>
+      </w:pPr>
+    </w:p>
+    <w:p>
+      <w:pPr>
+        <w:jc w:val="left"/>
+      </w:pPr>
+      <w:r>
+        <w:tab/>
+      </w:r>
+      <w:r>
+        <w:t>método</w:t>
+      </w:r>
       <w:r>
         <w:t xml:space="preserve"> </w:t>
       </w:r>
-    </w:p>
-    <w:p>
-      <w:r>
-        <w:tab/>
-      </w:r>
-      <w:r>
-        <w:tab/>
-      </w:r>
-    </w:p>
-    <w:p>
-      <w:r>
-        <w:tab/>
-      </w:r>
-      <w:r>
-        <w:tab/>
-      </w:r>
-    </w:p>
-    <w:p>
-      <w:r>
-        <w:tab/>
-        <w:t>Tabela de tipos inteiros</w:t>
-      </w:r>
-    </w:p>
-    <w:p>
-      <w:r>
-        <w:tab/>
-      </w:r>
-      <w:r>
-        <w:tab/>
-      </w:r>
-    </w:p>
-    <w:p>
-      <w:r>
-        <w:tab/>
-      </w:r>
-      <w:r>
-        <w:tab/>
-      </w:r>
-    </w:p>
-    <w:p>
-      <w:r>
-        <w:tab/>
-      </w:r>
-      <w:r>
-        <w:tab/>
-      </w:r>
-    </w:p>
-    <w:p>
-      <w:r>
-        <w:tab/>
-      </w:r>
-      <w:r>
-        <w:tab/>
-      </w:r>
-    </w:p>
-    <w:p>
-      <w:r>
-        <w:tab/>
-      </w:r>
-      <w:r>
-        <w:tab/>
-      </w:r>
-    </w:p>
-    <w:p>
-      <w:r>
-        <w:tab/>
-      </w:r>
-      <w:r>
-        <w:tab/>
-      </w:r>
-    </w:p>
-    <w:p>
-      <w:r>
-        <w:tab/>
-      </w:r>
-      <w:r>
-        <w:tab/>
-      </w:r>
-    </w:p>
-    <w:p>
-      <w:r>
-        <w:tab/>
-      </w:r>
-      <w:r>
-        <w:tab/>
-      </w:r>
-    </w:p>
-    <w:p>
-      <w:r>
-        <w:t>Ponto flutuante</w:t>
-      </w:r>
-    </w:p>
-    <w:p>
-      <w:pPr>
-        <w:jc w:val="left"/>
-      </w:pPr>
-      <w:r>
-        <w:tab/>
-        <w:t xml:space="preserve">Ao declara uma variável por tipo </w:t>
-      </w:r>
-      <w:proofErr w:type="spellStart"/>
-      <w:r>
-        <w:t>float</w:t>
-      </w:r>
-      <w:proofErr w:type="spellEnd"/>
-      <w:r>
-        <w:t xml:space="preserve"> deve ser colocado o sufixo no final do valor indicando que aquele valor é um ponto flutuante sufixo(f).</w:t>
-      </w:r>
-    </w:p>
-    <w:p>
-      <w:pPr>
-        <w:jc w:val="left"/>
-      </w:pPr>
-      <w:r>
-        <w:t xml:space="preserve">Tipo </w:t>
-      </w:r>
-      <w:proofErr w:type="spellStart"/>
-      <w:r>
-        <w:t>float</w:t>
-      </w:r>
-      <w:proofErr w:type="spellEnd"/>
-      <w:r>
-        <w:t xml:space="preserve"> é um tipo simples do </w:t>
+      <w:r>
+        <w:t>da classe podem ou não receber parâmetros.</w:t>
+      </w:r>
+    </w:p>
+    <w:p>
+      <w:pPr>
+        <w:jc w:val="left"/>
+      </w:pPr>
+      <w:r>
+        <w:t xml:space="preserve">Modificador de acessibilidade </w:t>
+      </w:r>
+    </w:p>
+    <w:p>
+      <w:pPr>
+        <w:jc w:val="left"/>
+      </w:pPr>
+      <w:r>
+        <w:tab/>
+      </w:r>
+      <w:proofErr w:type="spellStart"/>
+      <w:r>
+        <w:t>Internal</w:t>
+      </w:r>
+      <w:proofErr w:type="spellEnd"/>
+      <w:r>
+        <w:t xml:space="preserve"> é visível a qualquer código que esteja dentro do mesmo </w:t>
+      </w:r>
+      <w:proofErr w:type="spellStart"/>
+      <w:r>
+        <w:t>assembly</w:t>
+      </w:r>
+      <w:proofErr w:type="spellEnd"/>
+      <w:r>
+        <w:t>.</w:t>
+      </w:r>
+    </w:p>
+    <w:p>
+      <w:pPr>
+        <w:jc w:val="left"/>
+        <w:rPr>
+          <w:u w:val="single"/>
+        </w:rPr>
+      </w:pPr>
+      <w:r>
+        <w:tab/>
+        <w:t>Private Só pode ser acessada onde ela está contida</w:t>
+      </w:r>
+    </w:p>
+    <w:p>
+      <w:pPr>
+        <w:jc w:val="left"/>
+      </w:pPr>
+      <w:r>
+        <w:tab/>
+      </w:r>
+      <w:proofErr w:type="spellStart"/>
+      <w:r>
+        <w:t>Public</w:t>
+      </w:r>
+      <w:proofErr w:type="spellEnd"/>
+      <w:r>
+        <w:t xml:space="preserve"> deixa a classe visível para todos que tenham acesso ao </w:t>
+      </w:r>
+      <w:proofErr w:type="spellStart"/>
+      <w:r>
+        <w:t>assembly</w:t>
+      </w:r>
+      <w:proofErr w:type="spellEnd"/>
+      <w:r>
+        <w:t xml:space="preserve"> (Projeto).</w:t>
+      </w:r>
+    </w:p>
+    <w:p>
+      <w:pPr>
+        <w:jc w:val="left"/>
+      </w:pPr>
+    </w:p>
+    <w:p>
+      <w:pPr>
+        <w:jc w:val="left"/>
+      </w:pPr>
+      <w:r>
+        <w:t xml:space="preserve">Interface </w:t>
+      </w:r>
+    </w:p>
+    <w:p>
+      <w:pPr>
+        <w:jc w:val="left"/>
+      </w:pPr>
+      <w:r>
+        <w:tab/>
+      </w:r>
+      <w:r>
+        <w:t xml:space="preserve">Pode se criar uma assinatura de classes diferente passando seus </w:t>
+      </w:r>
+      <w:proofErr w:type="spellStart"/>
+      <w:proofErr w:type="gramStart"/>
+      <w:r>
+        <w:t>methodos</w:t>
+      </w:r>
+      <w:r>
+        <w:t>,</w:t>
+      </w:r>
+      <w:r>
+        <w:t>valor</w:t>
+      </w:r>
+      <w:proofErr w:type="spellEnd"/>
+      <w:proofErr w:type="gramEnd"/>
+      <w:r>
+        <w:t xml:space="preserve"> de retorno</w:t>
+      </w:r>
+      <w:r>
+        <w:t xml:space="preserve"> e </w:t>
+      </w:r>
+      <w:proofErr w:type="spellStart"/>
+      <w:r>
+        <w:t>parametrtos</w:t>
+      </w:r>
+      <w:proofErr w:type="spellEnd"/>
+      <w:r>
+        <w:t>.</w:t>
+      </w:r>
+    </w:p>
+    <w:p>
+      <w:pPr>
+        <w:jc w:val="left"/>
+      </w:pPr>
+      <w:r>
+        <w:tab/>
+        <w:t xml:space="preserve">Para adicionar mais de uma interface na </w:t>
+      </w:r>
+      <w:proofErr w:type="gramStart"/>
+      <w:r>
+        <w:t>mesma classes</w:t>
+      </w:r>
+      <w:proofErr w:type="gramEnd"/>
+      <w:r>
+        <w:t>, deve separar por virgula.</w:t>
+      </w:r>
+    </w:p>
+    <w:p>
+      <w:pPr>
+        <w:jc w:val="left"/>
+      </w:pPr>
+    </w:p>
+    <w:p>
+      <w:pPr>
+        <w:jc w:val="left"/>
+      </w:pPr>
+      <w:proofErr w:type="spellStart"/>
+      <w:r>
+        <w:t>Delegates</w:t>
+      </w:r>
+      <w:proofErr w:type="spellEnd"/>
+    </w:p>
+    <w:p>
+      <w:pPr>
+        <w:pStyle w:val="PargrafodaLista"/>
+        <w:numPr>
+          <w:ilvl w:val="0"/>
+          <w:numId w:val="2"/>
+        </w:numPr>
+      </w:pPr>
+      <w:proofErr w:type="spellStart"/>
+      <w:r>
+        <w:rPr>
+          <w:shd w:val="clear" w:color="auto" w:fill="FFFFFF"/>
+        </w:rPr>
+        <w:t>Delegates</w:t>
+      </w:r>
+      <w:proofErr w:type="spellEnd"/>
+      <w:r>
+        <w:rPr>
+          <w:shd w:val="clear" w:color="auto" w:fill="FFFFFF"/>
+        </w:rPr>
+        <w:t xml:space="preserve"> podem ser armazenados como variáveis de referência, que representam e apontam para um determinado método, e são muito usados em combinação com eventos.</w:t>
+      </w:r>
+    </w:p>
+    <w:p>
+      <w:pPr>
+        <w:pStyle w:val="PargrafodaLista"/>
+        <w:numPr>
+          <w:ilvl w:val="0"/>
+          <w:numId w:val="2"/>
+        </w:numPr>
+        <w:jc w:val="left"/>
+      </w:pPr>
+      <w:r>
+        <w:t xml:space="preserve">Representa um </w:t>
+      </w:r>
+      <w:r>
+        <w:t>método</w:t>
+      </w:r>
+    </w:p>
+    <w:p>
+      <w:pPr>
+        <w:pStyle w:val="PargrafodaLista"/>
+        <w:numPr>
+          <w:ilvl w:val="0"/>
+          <w:numId w:val="2"/>
+        </w:numPr>
+        <w:jc w:val="left"/>
+      </w:pPr>
+      <w:r>
+        <w:t>O que interessa é o valor de retorno e o valor de entrada</w:t>
+      </w:r>
+    </w:p>
+    <w:p>
+      <w:pPr>
+        <w:pStyle w:val="PargrafodaLista"/>
+        <w:numPr>
+          <w:ilvl w:val="0"/>
+          <w:numId w:val="2"/>
+        </w:numPr>
+        <w:jc w:val="left"/>
+      </w:pPr>
+      <w:r>
+        <w:t>Fácil troca de método quando necessário.</w:t>
+      </w:r>
+    </w:p>
+    <w:p>
+      <w:pPr>
+        <w:pStyle w:val="PargrafodaLista"/>
+        <w:numPr>
+          <w:ilvl w:val="0"/>
+          <w:numId w:val="2"/>
+        </w:numPr>
+        <w:jc w:val="left"/>
+      </w:pPr>
+      <w:r>
+        <w:t xml:space="preserve">Pode ser iniciado com um método anônimo </w:t>
+      </w:r>
+    </w:p>
+    <w:p>
+      <w:pPr>
+        <w:pStyle w:val="PargrafodaLista"/>
+        <w:numPr>
+          <w:ilvl w:val="0"/>
+          <w:numId w:val="2"/>
+        </w:numPr>
+        <w:jc w:val="left"/>
+      </w:pPr>
+      <w:r>
+        <w:t>Pode ser utilizado uma expressão lambida</w:t>
+      </w:r>
+    </w:p>
+    <w:p>
+      <w:pPr>
+        <w:jc w:val="left"/>
+      </w:pPr>
+    </w:p>
+    <w:p>
+      <w:pPr>
+        <w:jc w:val="left"/>
+      </w:pPr>
+      <w:r>
+        <w:t>Objetos</w:t>
+      </w:r>
+    </w:p>
+    <w:p>
+      <w:pPr>
+        <w:jc w:val="left"/>
+      </w:pPr>
+      <w:r>
+        <w:tab/>
+      </w:r>
+      <w:r>
+        <w:t xml:space="preserve">É o tipo mais básico do </w:t>
       </w:r>
       <w:proofErr w:type="spellStart"/>
       <w:r>
@@ -613,222 +1263,270 @@
       </w:r>
       <w:proofErr w:type="spellEnd"/>
       <w:r>
-        <w:t>, com uma simples precisão</w:t>
-      </w:r>
-    </w:p>
-    <w:p>
-      <w:pPr>
-        <w:jc w:val="left"/>
-      </w:pPr>
-    </w:p>
-    <w:p>
-      <w:pPr>
-        <w:jc w:val="left"/>
-      </w:pPr>
-      <w:r>
-        <w:t xml:space="preserve">Double </w:t>
-      </w:r>
-      <w:r>
-        <w:t>- variável</w:t>
-      </w:r>
-      <w:r>
-        <w:t xml:space="preserve"> com dupla precisão e com capacidade maior de armazenamento</w:t>
-      </w:r>
-    </w:p>
-    <w:p>
-      <w:pPr>
-        <w:jc w:val="left"/>
-      </w:pPr>
-      <w:r>
+        <w:t xml:space="preserve">, pois </w:t>
+      </w:r>
+      <w:r>
+        <w:t>todos os outros tipos derivam</w:t>
+      </w:r>
+      <w:r>
+        <w:t xml:space="preserve"> do OBJETO</w:t>
+      </w:r>
+    </w:p>
+    <w:p>
+      <w:pPr>
+        <w:jc w:val="left"/>
+      </w:pPr>
+      <w:r>
+        <w:tab/>
+        <w:t xml:space="preserve">Não pode fazer uma atribuição de uma </w:t>
+      </w:r>
+      <w:proofErr w:type="spellStart"/>
+      <w:r>
+        <w:t>class</w:t>
+      </w:r>
+      <w:proofErr w:type="spellEnd"/>
+      <w:r>
+        <w:t xml:space="preserve"> ao um tipo de objeto, deve ser feito uma conversão explicita(casting)</w:t>
+      </w:r>
+    </w:p>
+    <w:p>
+      <w:pPr>
+        <w:jc w:val="left"/>
+        <w:rPr>
+          <w:rFonts w:ascii="Consolas" w:eastAsiaTheme="minorHAnsi" w:hAnsi="Consolas" w:cs="Consolas"/>
+          <w:color w:val="000000"/>
+          <w:sz w:val="19"/>
+          <w:szCs w:val="19"/>
+          <w:lang w:eastAsia="en-US"/>
+        </w:rPr>
+      </w:pPr>
+      <w:r>
+        <w:t xml:space="preserve">  </w:t>
+      </w:r>
+      <w:r>
+        <w:tab/>
+      </w:r>
+      <w:proofErr w:type="spellStart"/>
+      <w:r>
+        <w:t>Ex</w:t>
+      </w:r>
+      <w:proofErr w:type="spellEnd"/>
+      <w:r>
+        <w:t xml:space="preserve">:  </w:t>
+      </w:r>
+      <w:proofErr w:type="spellStart"/>
+      <w:r>
+        <w:rPr>
+          <w:rFonts w:ascii="Consolas" w:eastAsiaTheme="minorHAnsi" w:hAnsi="Consolas" w:cs="Consolas"/>
+          <w:color w:val="000000"/>
+          <w:sz w:val="19"/>
+          <w:szCs w:val="19"/>
+          <w:lang w:eastAsia="en-US"/>
+        </w:rPr>
+        <w:t>classRef</w:t>
+      </w:r>
+      <w:proofErr w:type="spellEnd"/>
+      <w:r>
+        <w:rPr>
+          <w:rFonts w:ascii="Consolas" w:eastAsiaTheme="minorHAnsi" w:hAnsi="Consolas" w:cs="Consolas"/>
+          <w:color w:val="000000"/>
+          <w:sz w:val="19"/>
+          <w:szCs w:val="19"/>
+          <w:lang w:eastAsia="en-US"/>
+        </w:rPr>
+        <w:t xml:space="preserve"> =</w:t>
+      </w:r>
+      <w:r>
+        <w:rPr>
+          <w:rFonts w:ascii="Consolas" w:eastAsiaTheme="minorHAnsi" w:hAnsi="Consolas" w:cs="Consolas"/>
+          <w:color w:val="000000"/>
+          <w:sz w:val="19"/>
+          <w:szCs w:val="19"/>
+          <w:lang w:eastAsia="en-US"/>
+        </w:rPr>
+        <w:t xml:space="preserve"> </w:t>
+      </w:r>
+      <w:r>
+        <w:rPr>
+          <w:rFonts w:ascii="Consolas" w:eastAsiaTheme="minorHAnsi" w:hAnsi="Consolas" w:cs="Consolas"/>
+          <w:color w:val="000000"/>
+          <w:sz w:val="19"/>
+          <w:szCs w:val="19"/>
+          <w:lang w:eastAsia="en-US"/>
+        </w:rPr>
+        <w:t>(Jogador)</w:t>
+      </w:r>
+      <w:proofErr w:type="spellStart"/>
+      <w:r>
+        <w:rPr>
+          <w:rFonts w:ascii="Consolas" w:eastAsiaTheme="minorHAnsi" w:hAnsi="Consolas" w:cs="Consolas"/>
+          <w:color w:val="000000"/>
+          <w:sz w:val="19"/>
+          <w:szCs w:val="19"/>
+          <w:lang w:eastAsia="en-US"/>
+        </w:rPr>
+        <w:t>meuObjeto</w:t>
+      </w:r>
+      <w:proofErr w:type="spellEnd"/>
+      <w:r>
+        <w:rPr>
+          <w:rFonts w:ascii="Consolas" w:eastAsiaTheme="minorHAnsi" w:hAnsi="Consolas" w:cs="Consolas"/>
+          <w:color w:val="000000"/>
+          <w:sz w:val="19"/>
+          <w:szCs w:val="19"/>
+          <w:lang w:eastAsia="en-US"/>
+        </w:rPr>
+        <w:t>;</w:t>
+      </w:r>
+    </w:p>
+    <w:p>
+      <w:pPr>
+        <w:jc w:val="left"/>
+        <w:rPr>
+          <w:rFonts w:ascii="Consolas" w:eastAsiaTheme="minorHAnsi" w:hAnsi="Consolas" w:cs="Consolas"/>
+          <w:color w:val="000000"/>
+          <w:sz w:val="19"/>
+          <w:szCs w:val="19"/>
+          <w:lang w:eastAsia="en-US"/>
+        </w:rPr>
+      </w:pPr>
+    </w:p>
+    <w:p>
+      <w:pPr>
+        <w:rPr>
+          <w:rFonts w:eastAsiaTheme="minorHAnsi"/>
+          <w:lang w:eastAsia="en-US"/>
+        </w:rPr>
+      </w:pPr>
+      <w:proofErr w:type="spellStart"/>
+      <w:r>
+        <w:rPr>
+          <w:rFonts w:eastAsiaTheme="minorHAnsi"/>
+          <w:lang w:eastAsia="en-US"/>
+        </w:rPr>
         <w:t>D</w:t>
       </w:r>
       <w:r>
-        <w:t>ecimal</w:t>
-      </w:r>
-      <w:r>
-        <w:t xml:space="preserve"> – Ao declarar uma variável de maneira literal</w:t>
-      </w:r>
-      <w:r>
-        <w:t xml:space="preserve">, deve ser colocado um </w:t>
-      </w:r>
-      <w:proofErr w:type="spellStart"/>
-      <w:r>
-        <w:t>sulfixo</w:t>
-      </w:r>
-      <w:proofErr w:type="spellEnd"/>
-      <w:r>
-        <w:t xml:space="preserve"> no final do valor </w:t>
-      </w:r>
-      <w:proofErr w:type="spellStart"/>
-      <w:r>
-        <w:t>ex</w:t>
-      </w:r>
-      <w:proofErr w:type="spellEnd"/>
-      <w:r>
-        <w:t>: 10.2m.</w:t>
-      </w:r>
-    </w:p>
-    <w:p>
-      <w:pPr>
-        <w:jc w:val="left"/>
-      </w:pPr>
-    </w:p>
-    <w:p>
-      <w:pPr>
-        <w:jc w:val="left"/>
-      </w:pPr>
-    </w:p>
-    <w:p>
-      <w:pPr>
-        <w:jc w:val="left"/>
-      </w:pPr>
-      <w:proofErr w:type="spellStart"/>
-      <w:r>
-        <w:t>Struct</w:t>
-      </w:r>
-      <w:r>
-        <w:t>s</w:t>
-      </w:r>
-      <w:proofErr w:type="spellEnd"/>
-    </w:p>
-    <w:p>
-      <w:pPr>
-        <w:jc w:val="left"/>
-      </w:pPr>
-      <w:r>
-        <w:t xml:space="preserve">  </w:t>
-      </w:r>
-      <w:r>
-        <w:t xml:space="preserve">Automaticamente chama um construtor </w:t>
-      </w:r>
-      <w:r>
-        <w:t xml:space="preserve">dessa </w:t>
-      </w:r>
-      <w:proofErr w:type="spellStart"/>
-      <w:r>
-        <w:t>struct</w:t>
-      </w:r>
-      <w:proofErr w:type="spellEnd"/>
-      <w:r>
-        <w:t xml:space="preserve"> que por padrão é zero</w:t>
-      </w:r>
-      <w:r>
+        <w:rPr>
+          <w:rFonts w:eastAsiaTheme="minorHAnsi"/>
+          <w:lang w:eastAsia="en-US"/>
+        </w:rPr>
+        <w:t>ynamic</w:t>
+      </w:r>
+      <w:proofErr w:type="spellEnd"/>
+      <w:r>
+        <w:rPr>
+          <w:rFonts w:eastAsiaTheme="minorHAnsi"/>
+          <w:lang w:eastAsia="en-US"/>
+        </w:rPr>
+        <w:tab/>
+      </w:r>
+    </w:p>
+    <w:p>
+      <w:pPr>
+        <w:rPr>
+          <w:rFonts w:eastAsiaTheme="minorHAnsi"/>
+          <w:lang w:eastAsia="en-US"/>
+        </w:rPr>
+      </w:pPr>
+      <w:r>
+        <w:rPr>
+          <w:rFonts w:eastAsiaTheme="minorHAnsi"/>
+          <w:lang w:eastAsia="en-US"/>
+        </w:rPr>
+        <w:tab/>
+        <w:t>Depois de compilado ele se comparta como um objeto</w:t>
+      </w:r>
+      <w:r>
+        <w:rPr>
+          <w:rFonts w:eastAsiaTheme="minorHAnsi"/>
+          <w:lang w:eastAsia="en-US"/>
+        </w:rPr>
         <w:t>.</w:t>
       </w:r>
     </w:p>
     <w:p>
       <w:pPr>
-        <w:jc w:val="left"/>
-      </w:pPr>
-      <w:r>
-        <w:t xml:space="preserve"> </w:t>
-      </w:r>
-      <w:proofErr w:type="spellStart"/>
-      <w:r>
-        <w:t>Structs</w:t>
-      </w:r>
-      <w:proofErr w:type="spellEnd"/>
-      <w:r>
-        <w:t xml:space="preserve"> não podem ter construtores sem parâmetros</w:t>
-      </w:r>
-    </w:p>
-    <w:p>
-      <w:pPr>
-        <w:jc w:val="left"/>
-      </w:pPr>
-    </w:p>
-    <w:p>
-      <w:pPr>
-        <w:jc w:val="left"/>
-      </w:pPr>
-      <w:proofErr w:type="spellStart"/>
-      <w:r>
-        <w:t>Enum</w:t>
-      </w:r>
-      <w:proofErr w:type="spellEnd"/>
-    </w:p>
-    <w:p>
-      <w:pPr>
-        <w:jc w:val="left"/>
-      </w:pPr>
-      <w:r>
-        <w:t>Toda enumeração começa com o valor zero por padrão,</w:t>
-      </w:r>
-      <w:r>
-        <w:t xml:space="preserve"> </w:t>
-      </w:r>
-      <w:r>
-        <w:t xml:space="preserve">podendo atribuir um valor para cada elemento </w:t>
-      </w:r>
-      <w:r>
-        <w:t xml:space="preserve">do </w:t>
-      </w:r>
-      <w:proofErr w:type="spellStart"/>
-      <w:r>
-        <w:t>enum</w:t>
-      </w:r>
-      <w:proofErr w:type="spellEnd"/>
-    </w:p>
-    <w:p>
-      <w:pPr>
-        <w:jc w:val="left"/>
-      </w:pPr>
-      <w:r>
-        <w:t>Pode se trocar o tipo d</w:t>
-      </w:r>
-      <w:r>
-        <w:t xml:space="preserve">o </w:t>
-      </w:r>
-      <w:proofErr w:type="spellStart"/>
-      <w:r>
-        <w:t>enum</w:t>
-      </w:r>
-      <w:proofErr w:type="spellEnd"/>
-      <w:r>
-        <w:t xml:space="preserve"> </w:t>
-      </w:r>
-      <w:proofErr w:type="gramStart"/>
-      <w:r>
-        <w:t>colocando :</w:t>
-      </w:r>
-      <w:proofErr w:type="gramEnd"/>
-      <w:r>
-        <w:t xml:space="preserve"> tipo que desejar</w:t>
-      </w:r>
-    </w:p>
-    <w:p>
-      <w:pPr>
-        <w:jc w:val="left"/>
-      </w:pPr>
-      <w:r>
-        <w:lastRenderedPageBreak/>
-        <w:t>Atributo flag</w:t>
-      </w:r>
-      <w:r>
-        <w:t>s</w:t>
-      </w:r>
-    </w:p>
-    <w:p>
-      <w:pPr>
-        <w:jc w:val="left"/>
-      </w:pPr>
-    </w:p>
-    <w:p>
-      <w:pPr>
-        <w:jc w:val="left"/>
-      </w:pPr>
-      <w:r>
-        <w:t>Tipo de referencias</w:t>
-      </w:r>
+        <w:ind w:left="707"/>
+        <w:rPr>
+          <w:rFonts w:eastAsiaTheme="minorHAnsi"/>
+          <w:lang w:eastAsia="en-US"/>
+        </w:rPr>
+      </w:pPr>
+      <w:r>
+        <w:rPr>
+          <w:rFonts w:eastAsiaTheme="minorHAnsi"/>
+          <w:lang w:eastAsia="en-US"/>
+        </w:rPr>
+        <w:t xml:space="preserve">Não verifica o tipo que pode ser usado em tempo de desenvolvimento, assim retornando erro apenas em </w:t>
+      </w:r>
+      <w:proofErr w:type="spellStart"/>
+      <w:r>
+        <w:rPr>
+          <w:rFonts w:eastAsiaTheme="minorHAnsi"/>
+          <w:lang w:eastAsia="en-US"/>
+        </w:rPr>
+        <w:t>run</w:t>
+      </w:r>
+      <w:proofErr w:type="spellEnd"/>
+      <w:r>
+        <w:rPr>
+          <w:rFonts w:eastAsiaTheme="minorHAnsi"/>
+          <w:lang w:eastAsia="en-US"/>
+        </w:rPr>
+        <w:t xml:space="preserve"> time.</w:t>
+      </w:r>
+    </w:p>
+    <w:p>
+      <w:pPr>
+        <w:ind w:left="707"/>
+        <w:rPr>
+          <w:shd w:val="clear" w:color="auto" w:fill="FAFDFA"/>
+        </w:rPr>
+      </w:pPr>
+      <w:r>
+        <w:rPr>
+          <w:shd w:val="clear" w:color="auto" w:fill="FAFDFA"/>
+        </w:rPr>
+        <w:t>Operações que contêm expressões </w:t>
+      </w:r>
+      <w:proofErr w:type="spellStart"/>
+      <w:r>
+        <w:t>dynamic</w:t>
+      </w:r>
+      <w:proofErr w:type="spellEnd"/>
+      <w:r>
+        <w:rPr>
+          <w:shd w:val="clear" w:color="auto" w:fill="FAFDFA"/>
+        </w:rPr>
+        <w:t> não são resolvidas ou verificadas pelo compilador.</w:t>
+      </w:r>
+    </w:p>
+    <w:p>
+      <w:pPr>
+        <w:ind w:left="707"/>
+        <w:rPr>
+          <w:u w:val="single"/>
+        </w:rPr>
+      </w:pPr>
       <w:bookmarkStart w:id="0" w:name="_GoBack"/>
       <w:bookmarkEnd w:id="0"/>
-    </w:p>
-    <w:p>
-      <w:pPr>
-        <w:jc w:val="left"/>
-      </w:pPr>
-      <w:r>
-        <w:tab/>
+      <w:r>
+        <w:rPr>
+          <w:shd w:val="clear" w:color="auto" w:fill="FAFDFA"/>
+        </w:rPr>
+        <w:t>O tipo </w:t>
+      </w:r>
+      <w:proofErr w:type="spellStart"/>
+      <w:r>
+        <w:t>dynamic</w:t>
+      </w:r>
+      <w:proofErr w:type="spellEnd"/>
+      <w:r>
+        <w:rPr>
+          <w:shd w:val="clear" w:color="auto" w:fill="FAFDFA"/>
+        </w:rPr>
+        <w:t> existe somente em tempo de compilação e não em tempo de execução.</w:t>
       </w:r>
     </w:p>
     <w:sectPr>
@@ -839,6 +1537,241 @@
     </w:sectPr>
   </w:body>
 </w:document>
+</file>
+
+<file path=word/numbering.xml><?xml version="1.0" encoding="utf-8"?>
+<w:numbering xmlns:wpc="http://schemas.microsoft.com/office/word/2010/wordprocessingCanvas" xmlns:cx="http://schemas.microsoft.com/office/drawing/2014/chartex" xmlns:cx1="http://schemas.microsoft.com/office/drawing/2015/9/8/chartex" xmlns:cx2="http://schemas.microsoft.com/office/drawing/2015/10/21/chartex" xmlns:cx3="http://schemas.microsoft.com/office/drawing/2016/5/9/chartex" xmlns:cx4="http://schemas.microsoft.com/office/drawing/2016/5/10/chartex" xmlns:cx5="http://schemas.microsoft.com/office/drawing/2016/5/11/chartex" xmlns:cx6="http://schemas.microsoft.com/office/drawing/2016/5/12/chartex" xmlns:cx7="http://schemas.microsoft.com/office/drawing/2016/5/13/chartex" xmlns:cx8="http://schemas.microsoft.com/office/drawing/2016/5/14/chartex" xmlns:mc="http://schemas.openxmlformats.org/markup-compatibility/2006" xmlns:aink="http://schemas.microsoft.com/office/drawing/2016/ink" xmlns:am3d="http://schemas.microsoft.com/office/drawing/2017/model3d" xmlns:o="urn:schemas-microsoft-com:office:office" xmlns:r="http://schemas.openxmlformats.org/officeDocument/2006/relationships" xmlns:m="http://schemas.openxmlformats.org/officeDocument/2006/math" xmlns:v="urn:schemas-microsoft-com:vml" xmlns:wp14="http://schemas.microsoft.com/office/word/2010/wordprocessingDrawing" xmlns:wp="http://schemas.openxmlformats.org/drawingml/2006/wordprocessingDrawing" xmlns:w10="urn:schemas-microsoft-com:office:word" xmlns:w="http://schemas.openxmlformats.org/wordprocessingml/2006/main" xmlns:w14="http://schemas.microsoft.com/office/word/2010/wordml" xmlns:w15="http://schemas.microsoft.com/office/word/2012/wordml" xmlns:w16cid="http://schemas.microsoft.com/office/word/2016/wordml/cid" xmlns:w16se="http://schemas.microsoft.com/office/word/2015/wordml/symex" xmlns:wpg="http://schemas.microsoft.com/office/word/2010/wordprocessingGroup" xmlns:wpi="http://schemas.microsoft.com/office/word/2010/wordprocessingInk" xmlns:wne="http://schemas.microsoft.com/office/word/2006/wordml" xmlns:wps="http://schemas.microsoft.com/office/word/2010/wordprocessingShape" mc:Ignorable="w14 w15 w16se w16cid wp14">
+  <w:abstractNum w:abstractNumId="0" w15:restartNumberingAfterBreak="0">
+    <w:nsid w:val="240A4CD8"/>
+    <w:multiLevelType w:val="hybridMultilevel"/>
+    <w:tmpl w:val="AD089EC6"/>
+    <w:lvl w:ilvl="0" w:tplc="67E2DAFC">
+      <w:numFmt w:val="bullet"/>
+      <w:lvlText w:val=""/>
+      <w:lvlJc w:val="left"/>
+      <w:pPr>
+        <w:ind w:left="1069" w:hanging="360"/>
+      </w:pPr>
+      <w:rPr>
+        <w:rFonts w:ascii="Symbol" w:eastAsiaTheme="minorEastAsia" w:hAnsi="Symbol" w:cstheme="minorBidi" w:hint="default"/>
+      </w:rPr>
+    </w:lvl>
+    <w:lvl w:ilvl="1" w:tplc="04160003" w:tentative="1">
+      <w:start w:val="1"/>
+      <w:numFmt w:val="bullet"/>
+      <w:lvlText w:val="o"/>
+      <w:lvlJc w:val="left"/>
+      <w:pPr>
+        <w:ind w:left="1789" w:hanging="360"/>
+      </w:pPr>
+      <w:rPr>
+        <w:rFonts w:ascii="Courier New" w:hAnsi="Courier New" w:cs="Courier New" w:hint="default"/>
+      </w:rPr>
+    </w:lvl>
+    <w:lvl w:ilvl="2" w:tplc="04160005" w:tentative="1">
+      <w:start w:val="1"/>
+      <w:numFmt w:val="bullet"/>
+      <w:lvlText w:val=""/>
+      <w:lvlJc w:val="left"/>
+      <w:pPr>
+        <w:ind w:left="2509" w:hanging="360"/>
+      </w:pPr>
+      <w:rPr>
+        <w:rFonts w:ascii="Wingdings" w:hAnsi="Wingdings" w:hint="default"/>
+      </w:rPr>
+    </w:lvl>
+    <w:lvl w:ilvl="3" w:tplc="04160001" w:tentative="1">
+      <w:start w:val="1"/>
+      <w:numFmt w:val="bullet"/>
+      <w:lvlText w:val=""/>
+      <w:lvlJc w:val="left"/>
+      <w:pPr>
+        <w:ind w:left="3229" w:hanging="360"/>
+      </w:pPr>
+      <w:rPr>
+        <w:rFonts w:ascii="Symbol" w:hAnsi="Symbol" w:hint="default"/>
+      </w:rPr>
+    </w:lvl>
+    <w:lvl w:ilvl="4" w:tplc="04160003" w:tentative="1">
+      <w:start w:val="1"/>
+      <w:numFmt w:val="bullet"/>
+      <w:lvlText w:val="o"/>
+      <w:lvlJc w:val="left"/>
+      <w:pPr>
+        <w:ind w:left="3949" w:hanging="360"/>
+      </w:pPr>
+      <w:rPr>
+        <w:rFonts w:ascii="Courier New" w:hAnsi="Courier New" w:cs="Courier New" w:hint="default"/>
+      </w:rPr>
+    </w:lvl>
+    <w:lvl w:ilvl="5" w:tplc="04160005" w:tentative="1">
+      <w:start w:val="1"/>
+      <w:numFmt w:val="bullet"/>
+      <w:lvlText w:val=""/>
+      <w:lvlJc w:val="left"/>
+      <w:pPr>
+        <w:ind w:left="4669" w:hanging="360"/>
+      </w:pPr>
+      <w:rPr>
+        <w:rFonts w:ascii="Wingdings" w:hAnsi="Wingdings" w:hint="default"/>
+      </w:rPr>
+    </w:lvl>
+    <w:lvl w:ilvl="6" w:tplc="04160001" w:tentative="1">
+      <w:start w:val="1"/>
+      <w:numFmt w:val="bullet"/>
+      <w:lvlText w:val=""/>
+      <w:lvlJc w:val="left"/>
+      <w:pPr>
+        <w:ind w:left="5389" w:hanging="360"/>
+      </w:pPr>
+      <w:rPr>
+        <w:rFonts w:ascii="Symbol" w:hAnsi="Symbol" w:hint="default"/>
+      </w:rPr>
+    </w:lvl>
+    <w:lvl w:ilvl="7" w:tplc="04160003" w:tentative="1">
+      <w:start w:val="1"/>
+      <w:numFmt w:val="bullet"/>
+      <w:lvlText w:val="o"/>
+      <w:lvlJc w:val="left"/>
+      <w:pPr>
+        <w:ind w:left="6109" w:hanging="360"/>
+      </w:pPr>
+      <w:rPr>
+        <w:rFonts w:ascii="Courier New" w:hAnsi="Courier New" w:cs="Courier New" w:hint="default"/>
+      </w:rPr>
+    </w:lvl>
+    <w:lvl w:ilvl="8" w:tplc="04160005" w:tentative="1">
+      <w:start w:val="1"/>
+      <w:numFmt w:val="bullet"/>
+      <w:lvlText w:val=""/>
+      <w:lvlJc w:val="left"/>
+      <w:pPr>
+        <w:ind w:left="6829" w:hanging="360"/>
+      </w:pPr>
+      <w:rPr>
+        <w:rFonts w:ascii="Wingdings" w:hAnsi="Wingdings" w:hint="default"/>
+      </w:rPr>
+    </w:lvl>
+  </w:abstractNum>
+  <w:abstractNum w:abstractNumId="1" w15:restartNumberingAfterBreak="0">
+    <w:nsid w:val="6F1D791A"/>
+    <w:multiLevelType w:val="hybridMultilevel"/>
+    <w:tmpl w:val="427AC12C"/>
+    <w:lvl w:ilvl="0" w:tplc="67E2DAFC">
+      <w:numFmt w:val="bullet"/>
+      <w:lvlText w:val=""/>
+      <w:lvlJc w:val="left"/>
+      <w:pPr>
+        <w:ind w:left="1778" w:hanging="360"/>
+      </w:pPr>
+      <w:rPr>
+        <w:rFonts w:ascii="Symbol" w:eastAsiaTheme="minorEastAsia" w:hAnsi="Symbol" w:cstheme="minorBidi" w:hint="default"/>
+      </w:rPr>
+    </w:lvl>
+    <w:lvl w:ilvl="1" w:tplc="04160003" w:tentative="1">
+      <w:start w:val="1"/>
+      <w:numFmt w:val="bullet"/>
+      <w:lvlText w:val="o"/>
+      <w:lvlJc w:val="left"/>
+      <w:pPr>
+        <w:ind w:left="2149" w:hanging="360"/>
+      </w:pPr>
+      <w:rPr>
+        <w:rFonts w:ascii="Courier New" w:hAnsi="Courier New" w:cs="Courier New" w:hint="default"/>
+      </w:rPr>
+    </w:lvl>
+    <w:lvl w:ilvl="2" w:tplc="04160005" w:tentative="1">
+      <w:start w:val="1"/>
+      <w:numFmt w:val="bullet"/>
+      <w:lvlText w:val=""/>
+      <w:lvlJc w:val="left"/>
+      <w:pPr>
+        <w:ind w:left="2869" w:hanging="360"/>
+      </w:pPr>
+      <w:rPr>
+        <w:rFonts w:ascii="Wingdings" w:hAnsi="Wingdings" w:hint="default"/>
+      </w:rPr>
+    </w:lvl>
+    <w:lvl w:ilvl="3" w:tplc="04160001" w:tentative="1">
+      <w:start w:val="1"/>
+      <w:numFmt w:val="bullet"/>
+      <w:lvlText w:val=""/>
+      <w:lvlJc w:val="left"/>
+      <w:pPr>
+        <w:ind w:left="3589" w:hanging="360"/>
+      </w:pPr>
+      <w:rPr>
+        <w:rFonts w:ascii="Symbol" w:hAnsi="Symbol" w:hint="default"/>
+      </w:rPr>
+    </w:lvl>
+    <w:lvl w:ilvl="4" w:tplc="04160003" w:tentative="1">
+      <w:start w:val="1"/>
+      <w:numFmt w:val="bullet"/>
+      <w:lvlText w:val="o"/>
+      <w:lvlJc w:val="left"/>
+      <w:pPr>
+        <w:ind w:left="4309" w:hanging="360"/>
+      </w:pPr>
+      <w:rPr>
+        <w:rFonts w:ascii="Courier New" w:hAnsi="Courier New" w:cs="Courier New" w:hint="default"/>
+      </w:rPr>
+    </w:lvl>
+    <w:lvl w:ilvl="5" w:tplc="04160005" w:tentative="1">
+      <w:start w:val="1"/>
+      <w:numFmt w:val="bullet"/>
+      <w:lvlText w:val=""/>
+      <w:lvlJc w:val="left"/>
+      <w:pPr>
+        <w:ind w:left="5029" w:hanging="360"/>
+      </w:pPr>
+      <w:rPr>
+        <w:rFonts w:ascii="Wingdings" w:hAnsi="Wingdings" w:hint="default"/>
+      </w:rPr>
+    </w:lvl>
+    <w:lvl w:ilvl="6" w:tplc="04160001" w:tentative="1">
+      <w:start w:val="1"/>
+      <w:numFmt w:val="bullet"/>
+      <w:lvlText w:val=""/>
+      <w:lvlJc w:val="left"/>
+      <w:pPr>
+        <w:ind w:left="5749" w:hanging="360"/>
+      </w:pPr>
+      <w:rPr>
+        <w:rFonts w:ascii="Symbol" w:hAnsi="Symbol" w:hint="default"/>
+      </w:rPr>
+    </w:lvl>
+    <w:lvl w:ilvl="7" w:tplc="04160003" w:tentative="1">
+      <w:start w:val="1"/>
+      <w:numFmt w:val="bullet"/>
+      <w:lvlText w:val="o"/>
+      <w:lvlJc w:val="left"/>
+      <w:pPr>
+        <w:ind w:left="6469" w:hanging="360"/>
+      </w:pPr>
+      <w:rPr>
+        <w:rFonts w:ascii="Courier New" w:hAnsi="Courier New" w:cs="Courier New" w:hint="default"/>
+      </w:rPr>
+    </w:lvl>
+    <w:lvl w:ilvl="8" w:tplc="04160005" w:tentative="1">
+      <w:start w:val="1"/>
+      <w:numFmt w:val="bullet"/>
+      <w:lvlText w:val=""/>
+      <w:lvlJc w:val="left"/>
+      <w:pPr>
+        <w:ind w:left="7189" w:hanging="360"/>
+      </w:pPr>
+      <w:rPr>
+        <w:rFonts w:ascii="Wingdings" w:hAnsi="Wingdings" w:hint="default"/>
+      </w:rPr>
+    </w:lvl>
+  </w:abstractNum>
+  <w:num w:numId="1">
+    <w:abstractNumId w:val="0"/>
+  </w:num>
+  <w:num w:numId="2">
+    <w:abstractNumId w:val="1"/>
+  </w:num>
+</w:numbering>
 </file>
 
 <file path=word/styles.xml><?xml version="1.0" encoding="utf-8"?>
@@ -858,7 +1791,7 @@
       </w:pPr>
     </w:pPrDefault>
   </w:docDefaults>
-  <w:latentStyles w:defLockedState="0" w:defUIPriority="99" w:defSemiHidden="0" w:defUnhideWhenUsed="0" w:defQFormat="0" w:count="377">
+  <w:latentStyles w:defLockedState="0" w:defUIPriority="99" w:defSemiHidden="0" w:defUnhideWhenUsed="0" w:defQFormat="0" w:count="376">
     <w:lsdException w:name="Normal" w:uiPriority="0" w:qFormat="1"/>
     <w:lsdException w:name="heading 1" w:uiPriority="9" w:qFormat="1"/>
     <w:lsdException w:name="heading 2" w:semiHidden="1" w:uiPriority="9" w:unhideWhenUsed="1" w:qFormat="1"/>
@@ -1235,7 +2168,6 @@
     <w:lsdException w:name="Hashtag" w:semiHidden="1" w:unhideWhenUsed="1"/>
     <w:lsdException w:name="Unresolved Mention" w:semiHidden="1" w:unhideWhenUsed="1"/>
     <w:lsdException w:name="Smart Link" w:semiHidden="1" w:unhideWhenUsed="1"/>
-    <w:lsdException w:name="Smart Link Error" w:semiHidden="1" w:unhideWhenUsed="1"/>
   </w:latentStyles>
   <w:style w:type="paragraph" w:default="1" w:styleId="Normal">
     <w:name w:val="Normal"/>
@@ -1280,7 +2212,6 @@
   <w:style w:type="character" w:default="1" w:styleId="Fontepargpadro">
     <w:name w:val="Default Paragraph Font"/>
     <w:uiPriority w:val="1"/>
-    <w:semiHidden/>
     <w:unhideWhenUsed/>
   </w:style>
   <w:style w:type="table" w:default="1" w:styleId="Tabelanormal">
@@ -1349,6 +2280,30 @@
       <w:color w:val="000000" w:themeColor="text1"/>
       <w:sz w:val="24"/>
       <w:lang w:eastAsia="pt-BR"/>
+    </w:rPr>
+  </w:style>
+  <w:style w:type="paragraph" w:styleId="PargrafodaLista">
+    <w:name w:val="List Paragraph"/>
+    <w:basedOn w:val="Normal"/>
+    <w:uiPriority w:val="34"/>
+    <w:qFormat/>
+    <w:rsid w:val="00592F91"/>
+    <w:pPr>
+      <w:ind w:left="720"/>
+      <w:contextualSpacing/>
+    </w:pPr>
+  </w:style>
+  <w:style w:type="character" w:styleId="CdigoHTML">
+    <w:name w:val="HTML Code"/>
+    <w:basedOn w:val="Fontepargpadro"/>
+    <w:uiPriority w:val="99"/>
+    <w:semiHidden/>
+    <w:unhideWhenUsed/>
+    <w:rsid w:val="00252FB7"/>
+    <w:rPr>
+      <w:rFonts w:ascii="Courier New" w:eastAsia="Times New Roman" w:hAnsi="Courier New" w:cs="Courier New"/>
+      <w:sz w:val="20"/>
+      <w:szCs w:val="20"/>
     </w:rPr>
   </w:style>
 </w:styles>
@@ -1654,7 +2609,7 @@
 </file>
 
 <file path=customXml/itemProps1.xml><?xml version="1.0" encoding="utf-8"?>
-<ds:datastoreItem xmlns:ds="http://schemas.openxmlformats.org/officeDocument/2006/customXml" ds:itemID="{3B4EB615-D855-4187-BBD1-278E741BEE6A}">
+<ds:datastoreItem xmlns:ds="http://schemas.openxmlformats.org/officeDocument/2006/customXml" ds:itemID="{DCA61141-C7A1-45A1-A7BD-0C5E2096D2C1}">
   <ds:schemaRefs>
     <ds:schemaRef ds:uri="http://schemas.openxmlformats.org/officeDocument/2006/bibliography"/>
   </ds:schemaRefs>

</xml_diff>

<commit_message>
Inicio do modulo 4
</commit_message>
<xml_diff>
--- a/certification.docx
+++ b/certification.docx
@@ -20,25 +20,11 @@
     </w:p>
     <w:p/>
     <w:p>
-      <w:pPr>
-        <w:pStyle w:val="PargrafodaLista"/>
-        <w:numPr>
-          <w:ilvl w:val="0"/>
-          <w:numId w:val="1"/>
-        </w:numPr>
-      </w:pPr>
       <w:r>
         <w:t>Tipos de referência.</w:t>
       </w:r>
     </w:p>
     <w:p>
-      <w:pPr>
-        <w:pStyle w:val="PargrafodaLista"/>
-        <w:numPr>
-          <w:ilvl w:val="0"/>
-          <w:numId w:val="1"/>
-        </w:numPr>
-      </w:pPr>
       <w:proofErr w:type="spellStart"/>
       <w:r>
         <w:t>Struct</w:t>
@@ -49,13 +35,6 @@
       </w:r>
     </w:p>
     <w:p>
-      <w:pPr>
-        <w:pStyle w:val="PargrafodaLista"/>
-        <w:numPr>
-          <w:ilvl w:val="0"/>
-          <w:numId w:val="1"/>
-        </w:numPr>
-      </w:pPr>
       <w:proofErr w:type="spellStart"/>
       <w:r>
         <w:t>Dynamic</w:t>
@@ -636,9 +615,6 @@
       </w:r>
     </w:p>
     <w:p>
-      <w:pPr>
-        <w:jc w:val="left"/>
-      </w:pPr>
       <w:r>
         <w:tab/>
         <w:t xml:space="preserve">Ao declara uma variável por tipo </w:t>
@@ -653,9 +629,6 @@
       </w:r>
     </w:p>
     <w:p>
-      <w:pPr>
-        <w:jc w:val="left"/>
-      </w:pPr>
       <w:r>
         <w:t xml:space="preserve">Tipo </w:t>
       </w:r>
@@ -676,15 +649,8 @@
         <w:t>, com uma simples precisão</w:t>
       </w:r>
     </w:p>
-    <w:p>
-      <w:pPr>
-        <w:jc w:val="left"/>
-      </w:pPr>
-    </w:p>
-    <w:p>
-      <w:pPr>
-        <w:jc w:val="left"/>
-      </w:pPr>
+    <w:p/>
+    <w:p>
       <w:r>
         <w:lastRenderedPageBreak/>
         <w:t xml:space="preserve">Double </w:t>
@@ -697,9 +663,6 @@
       </w:r>
     </w:p>
     <w:p>
-      <w:pPr>
-        <w:jc w:val="left"/>
-      </w:pPr>
       <w:r>
         <w:t>D</w:t>
       </w:r>
@@ -729,20 +692,9 @@
         <w:t>: 10.2m.</w:t>
       </w:r>
     </w:p>
-    <w:p>
-      <w:pPr>
-        <w:jc w:val="left"/>
-      </w:pPr>
-    </w:p>
-    <w:p>
-      <w:pPr>
-        <w:jc w:val="left"/>
-      </w:pPr>
-    </w:p>
-    <w:p>
-      <w:pPr>
-        <w:jc w:val="left"/>
-      </w:pPr>
+    <w:p/>
+    <w:p/>
+    <w:p>
       <w:proofErr w:type="spellStart"/>
       <w:r>
         <w:t>Struct</w:t>
@@ -753,9 +705,6 @@
       <w:proofErr w:type="spellEnd"/>
     </w:p>
     <w:p>
-      <w:pPr>
-        <w:jc w:val="left"/>
-      </w:pPr>
       <w:r>
         <w:t xml:space="preserve">  </w:t>
       </w:r>
@@ -778,9 +727,6 @@
       </w:r>
     </w:p>
     <w:p>
-      <w:pPr>
-        <w:jc w:val="left"/>
-      </w:pPr>
       <w:r>
         <w:t xml:space="preserve"> </w:t>
       </w:r>
@@ -793,15 +739,8 @@
         <w:t xml:space="preserve"> não podem ter construtores sem parâmetros</w:t>
       </w:r>
     </w:p>
-    <w:p>
-      <w:pPr>
-        <w:jc w:val="left"/>
-      </w:pPr>
-    </w:p>
-    <w:p>
-      <w:pPr>
-        <w:jc w:val="left"/>
-      </w:pPr>
+    <w:p/>
+    <w:p>
       <w:proofErr w:type="spellStart"/>
       <w:r>
         <w:t>Enum</w:t>
@@ -809,9 +748,6 @@
       <w:proofErr w:type="spellEnd"/>
     </w:p>
     <w:p>
-      <w:pPr>
-        <w:jc w:val="left"/>
-      </w:pPr>
       <w:r>
         <w:t>Toda enumeração começa com o valor zero por padrão,</w:t>
       </w:r>
@@ -831,9 +767,6 @@
       <w:proofErr w:type="spellEnd"/>
     </w:p>
     <w:p>
-      <w:pPr>
-        <w:jc w:val="left"/>
-      </w:pPr>
       <w:r>
         <w:t>Pode se trocar o tipo d</w:t>
       </w:r>
@@ -858,9 +791,6 @@
       </w:r>
     </w:p>
     <w:p>
-      <w:pPr>
-        <w:jc w:val="left"/>
-      </w:pPr>
       <w:r>
         <w:t>Atributo flag</w:t>
       </w:r>
@@ -868,23 +798,13 @@
         <w:t>s</w:t>
       </w:r>
     </w:p>
-    <w:p>
-      <w:pPr>
-        <w:jc w:val="left"/>
-      </w:pPr>
-    </w:p>
-    <w:p>
-      <w:pPr>
-        <w:jc w:val="left"/>
-      </w:pPr>
+    <w:p/>
+    <w:p>
       <w:r>
         <w:t>Tipo de referencias</w:t>
       </w:r>
     </w:p>
     <w:p>
-      <w:pPr>
-        <w:jc w:val="left"/>
-      </w:pPr>
       <w:r>
         <w:tab/>
       </w:r>
@@ -910,23 +830,13 @@
         <w:t xml:space="preserve"> independente ele aponta o tipo de variável para a mesma memoria alocada, trabalhando como ponteiro.</w:t>
       </w:r>
     </w:p>
-    <w:p>
-      <w:pPr>
-        <w:jc w:val="left"/>
-      </w:pPr>
-    </w:p>
-    <w:p>
-      <w:pPr>
-        <w:jc w:val="left"/>
-      </w:pPr>
+    <w:p/>
+    <w:p>
       <w:r>
         <w:t>Classes</w:t>
       </w:r>
     </w:p>
     <w:p>
-      <w:pPr>
-        <w:jc w:val="left"/>
-      </w:pPr>
       <w:r>
         <w:t xml:space="preserve"> </w:t>
       </w:r>
@@ -948,15 +858,8 @@
         <w:t>);</w:t>
       </w:r>
     </w:p>
-    <w:p>
-      <w:pPr>
-        <w:jc w:val="left"/>
-      </w:pPr>
-    </w:p>
-    <w:p>
-      <w:pPr>
-        <w:jc w:val="left"/>
-      </w:pPr>
+    <w:p/>
+    <w:p>
       <w:r>
         <w:tab/>
       </w:r>
@@ -970,15 +873,8 @@
         <w:t>.</w:t>
       </w:r>
     </w:p>
-    <w:p>
-      <w:pPr>
-        <w:jc w:val="left"/>
-      </w:pPr>
-    </w:p>
-    <w:p>
-      <w:pPr>
-        <w:jc w:val="left"/>
-      </w:pPr>
+    <w:p/>
+    <w:p>
       <w:r>
         <w:tab/>
       </w:r>
@@ -993,17 +889,11 @@
       </w:r>
     </w:p>
     <w:p>
-      <w:pPr>
-        <w:jc w:val="left"/>
-      </w:pPr>
       <w:r>
         <w:t xml:space="preserve">Modificador de acessibilidade </w:t>
       </w:r>
     </w:p>
     <w:p>
-      <w:pPr>
-        <w:jc w:val="left"/>
-      </w:pPr>
       <w:r>
         <w:tab/>
       </w:r>
@@ -1026,7 +916,6 @@
     </w:p>
     <w:p>
       <w:pPr>
-        <w:jc w:val="left"/>
         <w:rPr>
           <w:u w:val="single"/>
         </w:rPr>
@@ -1037,9 +926,6 @@
       </w:r>
     </w:p>
     <w:p>
-      <w:pPr>
-        <w:jc w:val="left"/>
-      </w:pPr>
       <w:r>
         <w:tab/>
       </w:r>
@@ -1060,23 +946,13 @@
         <w:t xml:space="preserve"> (Projeto).</w:t>
       </w:r>
     </w:p>
-    <w:p>
-      <w:pPr>
-        <w:jc w:val="left"/>
-      </w:pPr>
-    </w:p>
-    <w:p>
-      <w:pPr>
-        <w:jc w:val="left"/>
-      </w:pPr>
+    <w:p/>
+    <w:p>
       <w:r>
         <w:t xml:space="preserve">Interface </w:t>
       </w:r>
     </w:p>
     <w:p>
-      <w:pPr>
-        <w:jc w:val="left"/>
-      </w:pPr>
       <w:r>
         <w:tab/>
       </w:r>
@@ -1112,9 +988,6 @@
       </w:r>
     </w:p>
     <w:p>
-      <w:pPr>
-        <w:jc w:val="left"/>
-      </w:pPr>
       <w:r>
         <w:tab/>
         <w:t xml:space="preserve">Para adicionar mais de uma interface na </w:t>
@@ -1128,29 +1001,16 @@
         <w:t>, deve separar por virgula.</w:t>
       </w:r>
     </w:p>
-    <w:p>
-      <w:pPr>
-        <w:jc w:val="left"/>
-      </w:pPr>
-    </w:p>
-    <w:p>
-      <w:pPr>
-        <w:jc w:val="left"/>
-      </w:pPr>
+    <w:p/>
+    <w:p>
       <w:proofErr w:type="spellStart"/>
       <w:r>
         <w:t>Delegates</w:t>
       </w:r>
       <w:proofErr w:type="spellEnd"/>
     </w:p>
-    <w:p>
-      <w:pPr>
-        <w:pStyle w:val="PargrafodaLista"/>
-        <w:numPr>
-          <w:ilvl w:val="0"/>
-          <w:numId w:val="2"/>
-        </w:numPr>
-      </w:pPr>
+    <w:p/>
+    <w:p>
       <w:proofErr w:type="spellStart"/>
       <w:r>
         <w:rPr>
@@ -1167,14 +1027,6 @@
       </w:r>
     </w:p>
     <w:p>
-      <w:pPr>
-        <w:pStyle w:val="PargrafodaLista"/>
-        <w:numPr>
-          <w:ilvl w:val="0"/>
-          <w:numId w:val="2"/>
-        </w:numPr>
-        <w:jc w:val="left"/>
-      </w:pPr>
       <w:r>
         <w:t xml:space="preserve">Representa um </w:t>
       </w:r>
@@ -1183,74 +1035,32 @@
       </w:r>
     </w:p>
     <w:p>
-      <w:pPr>
-        <w:pStyle w:val="PargrafodaLista"/>
-        <w:numPr>
-          <w:ilvl w:val="0"/>
-          <w:numId w:val="2"/>
-        </w:numPr>
-        <w:jc w:val="left"/>
-      </w:pPr>
       <w:r>
         <w:t>O que interessa é o valor de retorno e o valor de entrada</w:t>
       </w:r>
     </w:p>
     <w:p>
-      <w:pPr>
-        <w:pStyle w:val="PargrafodaLista"/>
-        <w:numPr>
-          <w:ilvl w:val="0"/>
-          <w:numId w:val="2"/>
-        </w:numPr>
-        <w:jc w:val="left"/>
-      </w:pPr>
       <w:r>
         <w:t>Fácil troca de método quando necessário.</w:t>
       </w:r>
     </w:p>
     <w:p>
-      <w:pPr>
-        <w:pStyle w:val="PargrafodaLista"/>
-        <w:numPr>
-          <w:ilvl w:val="0"/>
-          <w:numId w:val="2"/>
-        </w:numPr>
-        <w:jc w:val="left"/>
-      </w:pPr>
       <w:r>
         <w:t xml:space="preserve">Pode ser iniciado com um método anônimo </w:t>
       </w:r>
     </w:p>
     <w:p>
-      <w:pPr>
-        <w:pStyle w:val="PargrafodaLista"/>
-        <w:numPr>
-          <w:ilvl w:val="0"/>
-          <w:numId w:val="2"/>
-        </w:numPr>
-        <w:jc w:val="left"/>
-      </w:pPr>
       <w:r>
         <w:t>Pode ser utilizado uma expressão lambida</w:t>
       </w:r>
     </w:p>
-    <w:p>
-      <w:pPr>
-        <w:jc w:val="left"/>
-      </w:pPr>
-    </w:p>
-    <w:p>
-      <w:pPr>
-        <w:jc w:val="left"/>
-      </w:pPr>
+    <w:p/>
+    <w:p>
       <w:r>
         <w:t>Objetos</w:t>
       </w:r>
     </w:p>
     <w:p>
-      <w:pPr>
-        <w:jc w:val="left"/>
-      </w:pPr>
       <w:r>
         <w:tab/>
       </w:r>
@@ -1273,9 +1083,6 @@
       </w:r>
     </w:p>
     <w:p>
-      <w:pPr>
-        <w:jc w:val="left"/>
-      </w:pPr>
       <w:r>
         <w:tab/>
         <w:t xml:space="preserve">Não pode fazer uma atribuição de uma </w:t>
@@ -1291,7 +1098,6 @@
     </w:p>
     <w:p>
       <w:pPr>
-        <w:jc w:val="left"/>
         <w:rPr>
           <w:rFonts w:ascii="Consolas" w:eastAsiaTheme="minorHAnsi" w:hAnsi="Consolas" w:cs="Consolas"/>
           <w:color w:val="000000"/>
@@ -1381,7 +1187,6 @@
     </w:p>
     <w:p>
       <w:pPr>
-        <w:jc w:val="left"/>
         <w:rPr>
           <w:rFonts w:ascii="Consolas" w:eastAsiaTheme="minorHAnsi" w:hAnsi="Consolas" w:cs="Consolas"/>
           <w:color w:val="000000"/>
@@ -1447,7 +1252,6 @@
     </w:p>
     <w:p>
       <w:pPr>
-        <w:ind w:left="707"/>
         <w:rPr>
           <w:rFonts w:eastAsiaTheme="minorHAnsi"/>
           <w:lang w:eastAsia="en-US"/>
@@ -1479,7 +1283,6 @@
     </w:p>
     <w:p>
       <w:pPr>
-        <w:ind w:left="707"/>
         <w:rPr>
           <w:shd w:val="clear" w:color="auto" w:fill="FAFDFA"/>
         </w:rPr>
@@ -1504,30 +1307,70 @@
     </w:p>
     <w:p>
       <w:pPr>
-        <w:ind w:left="707"/>
+        <w:rPr>
+          <w:shd w:val="clear" w:color="auto" w:fill="FAFDFA"/>
+        </w:rPr>
+      </w:pPr>
+      <w:r>
+        <w:rPr>
+          <w:shd w:val="clear" w:color="auto" w:fill="FAFDFA"/>
+        </w:rPr>
+        <w:t>O tipo </w:t>
+      </w:r>
+      <w:proofErr w:type="spellStart"/>
+      <w:r>
+        <w:t>dynamic</w:t>
+      </w:r>
+      <w:proofErr w:type="spellEnd"/>
+      <w:r>
+        <w:rPr>
+          <w:shd w:val="clear" w:color="auto" w:fill="FAFDFA"/>
+        </w:rPr>
+        <w:t> existe somente em tempo de compilação e não em tempo de execução.</w:t>
+      </w:r>
+    </w:p>
+    <w:p>
+      <w:pPr>
+        <w:rPr>
+          <w:shd w:val="clear" w:color="auto" w:fill="FAFDFA"/>
+        </w:rPr>
+      </w:pPr>
+    </w:p>
+    <w:p>
+      <w:pPr>
+        <w:rPr>
+          <w:shd w:val="clear" w:color="auto" w:fill="FAFDFA"/>
+        </w:rPr>
+      </w:pPr>
+      <w:proofErr w:type="spellStart"/>
+      <w:r>
+        <w:rPr>
+          <w:shd w:val="clear" w:color="auto" w:fill="FAFDFA"/>
+        </w:rPr>
+        <w:t>Strings</w:t>
+      </w:r>
+      <w:proofErr w:type="spellEnd"/>
+      <w:r>
+        <w:rPr>
+          <w:shd w:val="clear" w:color="auto" w:fill="FAFDFA"/>
+        </w:rPr>
+        <w:tab/>
+      </w:r>
+    </w:p>
+    <w:p>
+      <w:pPr>
         <w:rPr>
           <w:u w:val="single"/>
         </w:rPr>
       </w:pPr>
+      <w:r>
+        <w:rPr>
+          <w:shd w:val="clear" w:color="auto" w:fill="FAFDFA"/>
+        </w:rPr>
+        <w:tab/>
+      </w:r>
       <w:bookmarkStart w:id="0" w:name="_GoBack"/>
       <w:bookmarkEnd w:id="0"/>
-      <w:r>
-        <w:rPr>
-          <w:shd w:val="clear" w:color="auto" w:fill="FAFDFA"/>
-        </w:rPr>
-        <w:t>O tipo </w:t>
-      </w:r>
-      <w:proofErr w:type="spellStart"/>
-      <w:r>
-        <w:t>dynamic</w:t>
-      </w:r>
-      <w:proofErr w:type="spellEnd"/>
-      <w:r>
-        <w:rPr>
-          <w:shd w:val="clear" w:color="auto" w:fill="FAFDFA"/>
-        </w:rPr>
-        <w:t> existe somente em tempo de compilação e não em tempo de execução.</w:t>
-      </w:r>
     </w:p>
     <w:sectPr>
       <w:pgSz w:w="16838" w:h="11906" w:orient="landscape"/>
@@ -2609,7 +2452,7 @@
 </file>
 
 <file path=customXml/itemProps1.xml><?xml version="1.0" encoding="utf-8"?>
-<ds:datastoreItem xmlns:ds="http://schemas.openxmlformats.org/officeDocument/2006/customXml" ds:itemID="{DCA61141-C7A1-45A1-A7BD-0C5E2096D2C1}">
+<ds:datastoreItem xmlns:ds="http://schemas.openxmlformats.org/officeDocument/2006/customXml" ds:itemID="{9B29D014-33A5-4867-9B85-9D64D8ABC8F3}">
   <ds:schemaRefs>
     <ds:schemaRef ds:uri="http://schemas.openxmlformats.org/officeDocument/2006/bibliography"/>
   </ds:schemaRefs>

</xml_diff>

<commit_message>
Finalizado curso Certificado programin part 01
</commit_message>
<xml_diff>
--- a/certification.docx
+++ b/certification.docx
@@ -1,6 +1,6 @@
 
 <file path=word/document.xml><?xml version="1.0" encoding="utf-8"?>
-<w:document xmlns:wpc="http://schemas.microsoft.com/office/word/2010/wordprocessingCanvas" xmlns:cx="http://schemas.microsoft.com/office/drawing/2014/chartex" xmlns:cx1="http://schemas.microsoft.com/office/drawing/2015/9/8/chartex" xmlns:cx2="http://schemas.microsoft.com/office/drawing/2015/10/21/chartex" xmlns:cx3="http://schemas.microsoft.com/office/drawing/2016/5/9/chartex" xmlns:cx4="http://schemas.microsoft.com/office/drawing/2016/5/10/chartex" xmlns:cx5="http://schemas.microsoft.com/office/drawing/2016/5/11/chartex" xmlns:cx6="http://schemas.microsoft.com/office/drawing/2016/5/12/chartex" xmlns:cx7="http://schemas.microsoft.com/office/drawing/2016/5/13/chartex" xmlns:cx8="http://schemas.microsoft.com/office/drawing/2016/5/14/chartex" xmlns:mc="http://schemas.openxmlformats.org/markup-compatibility/2006" xmlns:aink="http://schemas.microsoft.com/office/drawing/2016/ink" xmlns:am3d="http://schemas.microsoft.com/office/drawing/2017/model3d" xmlns:o="urn:schemas-microsoft-com:office:office" xmlns:r="http://schemas.openxmlformats.org/officeDocument/2006/relationships" xmlns:m="http://schemas.openxmlformats.org/officeDocument/2006/math" xmlns:v="urn:schemas-microsoft-com:vml" xmlns:wp14="http://schemas.microsoft.com/office/word/2010/wordprocessingDrawing" xmlns:wp="http://schemas.openxmlformats.org/drawingml/2006/wordprocessingDrawing" xmlns:w10="urn:schemas-microsoft-com:office:word" xmlns:w="http://schemas.openxmlformats.org/wordprocessingml/2006/main" xmlns:w14="http://schemas.microsoft.com/office/word/2010/wordml" xmlns:w15="http://schemas.microsoft.com/office/word/2012/wordml" xmlns:w16cid="http://schemas.microsoft.com/office/word/2016/wordml/cid" xmlns:w16se="http://schemas.microsoft.com/office/word/2015/wordml/symex" xmlns:wpg="http://schemas.microsoft.com/office/word/2010/wordprocessingGroup" xmlns:wpi="http://schemas.microsoft.com/office/word/2010/wordprocessingInk" xmlns:wne="http://schemas.microsoft.com/office/word/2006/wordml" xmlns:wps="http://schemas.microsoft.com/office/word/2010/wordprocessingShape" mc:Ignorable="w14 w15 w16se w16cid wp14">
+<w:document xmlns:wpc="http://schemas.microsoft.com/office/word/2010/wordprocessingCanvas" xmlns:cx="http://schemas.microsoft.com/office/drawing/2014/chartex" xmlns:cx1="http://schemas.microsoft.com/office/drawing/2015/9/8/chartex" xmlns:cx2="http://schemas.microsoft.com/office/drawing/2015/10/21/chartex" xmlns:cx3="http://schemas.microsoft.com/office/drawing/2016/5/9/chartex" xmlns:cx4="http://schemas.microsoft.com/office/drawing/2016/5/10/chartex" xmlns:cx5="http://schemas.microsoft.com/office/drawing/2016/5/11/chartex" xmlns:cx6="http://schemas.microsoft.com/office/drawing/2016/5/12/chartex" xmlns:cx7="http://schemas.microsoft.com/office/drawing/2016/5/13/chartex" xmlns:cx8="http://schemas.microsoft.com/office/drawing/2016/5/14/chartex" xmlns:mc="http://schemas.openxmlformats.org/markup-compatibility/2006" xmlns:aink="http://schemas.microsoft.com/office/drawing/2016/ink" xmlns:am3d="http://schemas.microsoft.com/office/drawing/2017/model3d" xmlns:o="urn:schemas-microsoft-com:office:office" xmlns:r="http://schemas.openxmlformats.org/officeDocument/2006/relationships" xmlns:m="http://schemas.openxmlformats.org/officeDocument/2006/math" xmlns:v="urn:schemas-microsoft-com:vml" xmlns:wp14="http://schemas.microsoft.com/office/word/2010/wordprocessingDrawing" xmlns:wp="http://schemas.openxmlformats.org/drawingml/2006/wordprocessingDrawing" xmlns:w10="urn:schemas-microsoft-com:office:word" xmlns:w="http://schemas.openxmlformats.org/wordprocessingml/2006/main" xmlns:w14="http://schemas.microsoft.com/office/word/2010/wordml" xmlns:w15="http://schemas.microsoft.com/office/word/2012/wordml" xmlns:w16cex="http://schemas.microsoft.com/office/word/2018/wordml/cex" xmlns:w16cid="http://schemas.microsoft.com/office/word/2016/wordml/cid" xmlns:w16="http://schemas.microsoft.com/office/word/2018/wordml" xmlns:w16se="http://schemas.microsoft.com/office/word/2015/wordml/symex" xmlns:wpg="http://schemas.microsoft.com/office/word/2010/wordprocessingGroup" xmlns:wpi="http://schemas.microsoft.com/office/word/2010/wordprocessingInk" xmlns:wne="http://schemas.microsoft.com/office/word/2006/wordml" xmlns:wps="http://schemas.microsoft.com/office/word/2010/wordprocessingShape" mc:Ignorable="w14 w15 w16se w16cid w16 w16cex wp14">
   <w:body>
     <w:p>
       <w:r>
@@ -40,6 +40,21 @@
         <w:t>Dynamic</w:t>
       </w:r>
       <w:proofErr w:type="spellEnd"/>
+    </w:p>
+    <w:p>
+      <w:proofErr w:type="spellStart"/>
+      <w:r>
+        <w:t>Methodos</w:t>
+      </w:r>
+      <w:proofErr w:type="spellEnd"/>
+    </w:p>
+    <w:p>
+      <w:r>
+        <w:t>Propriedades index</w:t>
+      </w:r>
+      <w:r>
+        <w:t>adas</w:t>
+      </w:r>
     </w:p>
     <w:p/>
     <w:p/>
@@ -83,12 +98,10 @@
         <w:t xml:space="preserve"> taba -&gt; atalho para </w:t>
       </w:r>
       <w:proofErr w:type="spellStart"/>
-      <w:proofErr w:type="gramStart"/>
       <w:r>
         <w:t>console.wrtiLine</w:t>
       </w:r>
       <w:proofErr w:type="spellEnd"/>
-      <w:proofErr w:type="gramEnd"/>
       <w:r>
         <w:t>();</w:t>
       </w:r>
@@ -251,6 +264,7 @@
     </w:p>
     <w:p>
       <w:r>
+        <w:lastRenderedPageBreak/>
         <w:tab/>
       </w:r>
       <w:r>
@@ -266,110 +280,375 @@
         <w:t xml:space="preserve">Char = faz parte dos tipos inteiro, pois ele armazena número apresentando </w:t>
       </w:r>
       <w:proofErr w:type="spellStart"/>
-      <w:proofErr w:type="gramStart"/>
       <w:r>
         <w:t>caracter</w:t>
       </w:r>
       <w:proofErr w:type="spellEnd"/>
-      <w:proofErr w:type="gramEnd"/>
       <w:r>
         <w:t xml:space="preserve"> mas grava a quantidade de byte.</w:t>
       </w:r>
     </w:p>
     <w:p>
       <w:r>
+        <w:tab/>
+      </w:r>
+    </w:p>
+    <w:p>
+      <w:r>
+        <w:tab/>
+        <w:t xml:space="preserve">byte = armazena valores de 0 a 255, não permite </w:t>
+      </w:r>
+      <w:proofErr w:type="spellStart"/>
+      <w:r>
+        <w:t>numeros</w:t>
+      </w:r>
+      <w:proofErr w:type="spellEnd"/>
+      <w:r>
+        <w:t xml:space="preserve"> negativos.</w:t>
+      </w:r>
+    </w:p>
+    <w:p>
+      <w:r>
+        <w:tab/>
+      </w:r>
+    </w:p>
+    <w:p>
+      <w:r>
+        <w:tab/>
+        <w:t xml:space="preserve">short = um número inteiro curto, que </w:t>
+      </w:r>
+      <w:r>
+        <w:t>contém</w:t>
+      </w:r>
+      <w:r>
+        <w:t xml:space="preserve"> apena 2 byte ou System.int16</w:t>
+      </w:r>
+    </w:p>
+    <w:p>
+      <w:r>
+        <w:tab/>
+      </w:r>
+    </w:p>
+    <w:p>
+      <w:r>
+        <w:tab/>
+      </w:r>
+      <w:proofErr w:type="spellStart"/>
+      <w:r>
+        <w:t>int</w:t>
+      </w:r>
+      <w:proofErr w:type="spellEnd"/>
+      <w:r>
+        <w:t xml:space="preserve"> = um </w:t>
+      </w:r>
+      <w:proofErr w:type="spellStart"/>
+      <w:r>
+        <w:t>númeor</w:t>
+      </w:r>
+      <w:proofErr w:type="spellEnd"/>
+      <w:r>
+        <w:t xml:space="preserve"> inteiro representando no system o int32 contendo </w:t>
+      </w:r>
+      <w:r>
+        <w:t>32 bits</w:t>
+      </w:r>
+      <w:r>
+        <w:t xml:space="preserve">, aceitando </w:t>
+      </w:r>
+      <w:r>
+        <w:t>números</w:t>
+      </w:r>
+      <w:r>
+        <w:t xml:space="preserve"> </w:t>
+      </w:r>
+      <w:r>
+        <w:t>negativo</w:t>
+      </w:r>
+    </w:p>
+    <w:p>
+      <w:r>
+        <w:tab/>
+      </w:r>
+    </w:p>
+    <w:p>
+      <w:r>
+        <w:tab/>
+      </w:r>
+      <w:proofErr w:type="spellStart"/>
+      <w:r>
+        <w:t>long</w:t>
+      </w:r>
+      <w:proofErr w:type="spellEnd"/>
+      <w:r>
+        <w:t xml:space="preserve"> = inteiro longo, equivalente no </w:t>
+      </w:r>
+      <w:proofErr w:type="spellStart"/>
+      <w:r>
+        <w:t>dotnet</w:t>
+      </w:r>
+      <w:proofErr w:type="spellEnd"/>
+      <w:r>
+        <w:t xml:space="preserve"> com system </w:t>
+      </w:r>
+      <w:proofErr w:type="spellStart"/>
+      <w:r>
+        <w:t>int</w:t>
+      </w:r>
+      <w:proofErr w:type="spellEnd"/>
+      <w:r>
+        <w:t xml:space="preserve"> 64.</w:t>
+      </w:r>
+    </w:p>
+    <w:p>
+      <w:r>
+        <w:tab/>
+      </w:r>
+    </w:p>
+    <w:p>
+      <w:r>
+        <w:tab/>
+        <w:t xml:space="preserve">outros tipos que armazena </w:t>
+      </w:r>
+      <w:proofErr w:type="spellStart"/>
+      <w:r>
+        <w:t>valors</w:t>
+      </w:r>
+      <w:proofErr w:type="spellEnd"/>
+    </w:p>
+    <w:p>
+      <w:r>
+        <w:tab/>
+      </w:r>
+      <w:proofErr w:type="spellStart"/>
+      <w:r>
+        <w:t>bool</w:t>
+      </w:r>
+      <w:proofErr w:type="spellEnd"/>
+      <w:r>
+        <w:t xml:space="preserve"> - </w:t>
+      </w:r>
+      <w:proofErr w:type="spellStart"/>
+      <w:r>
+        <w:t>float</w:t>
+      </w:r>
+      <w:proofErr w:type="spellEnd"/>
+      <w:r>
+        <w:t xml:space="preserve"> - </w:t>
+      </w:r>
+      <w:proofErr w:type="spellStart"/>
+      <w:r>
+        <w:t>int</w:t>
+      </w:r>
+      <w:proofErr w:type="spellEnd"/>
+      <w:r>
+        <w:t xml:space="preserve"> - decimal</w:t>
+      </w:r>
+    </w:p>
+    <w:p>
+      <w:r>
+        <w:tab/>
+      </w:r>
+    </w:p>
+    <w:p>
+      <w:r>
+        <w:tab/>
+        <w:t>variações dos tipos</w:t>
+      </w:r>
+    </w:p>
+    <w:p>
+      <w:r>
+        <w:tab/>
+      </w:r>
+      <w:r>
+        <w:tab/>
+      </w:r>
+      <w:proofErr w:type="spellStart"/>
+      <w:r>
+        <w:t>sbyte</w:t>
+      </w:r>
+      <w:proofErr w:type="spellEnd"/>
+      <w:r>
+        <w:t xml:space="preserve"> = aceita valor negativo e seu equivalente é </w:t>
+      </w:r>
+      <w:proofErr w:type="spellStart"/>
+      <w:r>
+        <w:t>system.sbyte</w:t>
+      </w:r>
+      <w:proofErr w:type="spellEnd"/>
+    </w:p>
+    <w:p>
+      <w:r>
+        <w:tab/>
+      </w:r>
+      <w:r>
+        <w:tab/>
+      </w:r>
+      <w:proofErr w:type="spellStart"/>
+      <w:r>
+        <w:t>ushort</w:t>
+      </w:r>
+      <w:proofErr w:type="spellEnd"/>
+      <w:r>
+        <w:t xml:space="preserve"> = Número inteiro que não contém sinal, valor </w:t>
+      </w:r>
+      <w:proofErr w:type="spellStart"/>
+      <w:r>
+        <w:t>unsigned</w:t>
+      </w:r>
+      <w:proofErr w:type="spellEnd"/>
+      <w:r>
+        <w:t xml:space="preserve"> </w:t>
+      </w:r>
+    </w:p>
+    <w:p>
+      <w:r>
+        <w:tab/>
+      </w:r>
+      <w:r>
+        <w:tab/>
+      </w:r>
+      <w:proofErr w:type="spellStart"/>
+      <w:r>
+        <w:t>unit</w:t>
+      </w:r>
+      <w:proofErr w:type="spellEnd"/>
+      <w:r>
+        <w:t xml:space="preserve"> = </w:t>
+      </w:r>
+      <w:proofErr w:type="spellStart"/>
+      <w:r>
+        <w:t>unsigned</w:t>
+      </w:r>
+      <w:proofErr w:type="spellEnd"/>
+      <w:r>
+        <w:t xml:space="preserve"> do tipo </w:t>
+      </w:r>
+      <w:proofErr w:type="spellStart"/>
+      <w:r>
+        <w:t>int</w:t>
+      </w:r>
+      <w:proofErr w:type="spellEnd"/>
+      <w:r>
+        <w:t xml:space="preserve"> </w:t>
+      </w:r>
+    </w:p>
+    <w:p>
+      <w:r>
+        <w:tab/>
+      </w:r>
+      <w:r>
+        <w:tab/>
+      </w:r>
+    </w:p>
+    <w:p>
+      <w:r>
+        <w:tab/>
+      </w:r>
+      <w:r>
+        <w:tab/>
+      </w:r>
+    </w:p>
+    <w:p>
+      <w:r>
+        <w:tab/>
+        <w:t>Tabela de tipos inteiros</w:t>
+      </w:r>
+    </w:p>
+    <w:p>
+      <w:r>
+        <w:tab/>
+      </w:r>
+      <w:r>
+        <w:tab/>
+      </w:r>
+    </w:p>
+    <w:p>
+      <w:r>
+        <w:tab/>
+      </w:r>
+      <w:r>
+        <w:tab/>
+      </w:r>
+    </w:p>
+    <w:p>
+      <w:r>
+        <w:tab/>
+      </w:r>
+      <w:r>
+        <w:tab/>
+      </w:r>
+    </w:p>
+    <w:p>
+      <w:r>
+        <w:tab/>
+      </w:r>
+      <w:r>
+        <w:tab/>
+      </w:r>
+    </w:p>
+    <w:p>
+      <w:r>
+        <w:tab/>
+      </w:r>
+      <w:r>
+        <w:tab/>
+      </w:r>
+    </w:p>
+    <w:p>
+      <w:r>
+        <w:tab/>
+      </w:r>
+      <w:r>
+        <w:tab/>
+      </w:r>
+    </w:p>
+    <w:p>
+      <w:r>
+        <w:tab/>
+      </w:r>
+      <w:r>
+        <w:tab/>
+      </w:r>
+    </w:p>
+    <w:p>
+      <w:r>
+        <w:tab/>
+      </w:r>
+      <w:r>
+        <w:tab/>
+      </w:r>
+    </w:p>
+    <w:p>
+      <w:r>
+        <w:t>Ponto flutuante</w:t>
+      </w:r>
+    </w:p>
+    <w:p>
+      <w:r>
+        <w:tab/>
+        <w:t xml:space="preserve">Ao declara uma variável por tipo </w:t>
+      </w:r>
+      <w:proofErr w:type="spellStart"/>
+      <w:r>
+        <w:t>float</w:t>
+      </w:r>
+      <w:proofErr w:type="spellEnd"/>
+      <w:r>
+        <w:t xml:space="preserve"> deve ser colocado o sufixo no final do valor indicando que aquele valor é um ponto flutuante sufixo(f).</w:t>
+      </w:r>
+    </w:p>
+    <w:p>
+      <w:r>
         <w:lastRenderedPageBreak/>
-        <w:tab/>
-      </w:r>
-    </w:p>
-    <w:p>
-      <w:r>
-        <w:tab/>
-        <w:t xml:space="preserve">byte = armazena valores de 0 a 255, não permite </w:t>
-      </w:r>
-      <w:proofErr w:type="spellStart"/>
-      <w:r>
-        <w:t>numeros</w:t>
-      </w:r>
-      <w:proofErr w:type="spellEnd"/>
-      <w:r>
-        <w:t xml:space="preserve"> negativos.</w:t>
-      </w:r>
-    </w:p>
-    <w:p>
-      <w:r>
-        <w:tab/>
-      </w:r>
-    </w:p>
-    <w:p>
-      <w:r>
-        <w:tab/>
-        <w:t xml:space="preserve">short = um número inteiro curto, que </w:t>
-      </w:r>
-      <w:r>
-        <w:t>contém</w:t>
-      </w:r>
-      <w:r>
-        <w:t xml:space="preserve"> apena 2 byte ou System.int16</w:t>
-      </w:r>
-    </w:p>
-    <w:p>
-      <w:r>
-        <w:tab/>
-      </w:r>
-    </w:p>
-    <w:p>
-      <w:r>
-        <w:tab/>
-      </w:r>
-      <w:proofErr w:type="spellStart"/>
-      <w:r>
-        <w:t>int</w:t>
-      </w:r>
-      <w:proofErr w:type="spellEnd"/>
-      <w:r>
-        <w:t xml:space="preserve"> = um </w:t>
-      </w:r>
-      <w:proofErr w:type="spellStart"/>
-      <w:r>
-        <w:t>númeor</w:t>
-      </w:r>
-      <w:proofErr w:type="spellEnd"/>
-      <w:r>
-        <w:t xml:space="preserve"> inteiro representando no system o int32 contendo </w:t>
-      </w:r>
-      <w:r>
-        <w:t>32 bits</w:t>
-      </w:r>
-      <w:r>
-        <w:t xml:space="preserve">, aceitando </w:t>
-      </w:r>
-      <w:r>
-        <w:t>números</w:t>
-      </w:r>
-      <w:r>
-        <w:t xml:space="preserve"> </w:t>
-      </w:r>
-      <w:r>
-        <w:t>negativo</w:t>
-      </w:r>
-    </w:p>
-    <w:p>
-      <w:r>
-        <w:tab/>
-      </w:r>
-    </w:p>
-    <w:p>
-      <w:r>
-        <w:tab/>
-      </w:r>
-      <w:proofErr w:type="spellStart"/>
-      <w:r>
-        <w:t>long</w:t>
-      </w:r>
-      <w:proofErr w:type="spellEnd"/>
-      <w:r>
-        <w:t xml:space="preserve"> = inteiro longo, equivalente no </w:t>
+        <w:t xml:space="preserve">Tipo </w:t>
+      </w:r>
+      <w:proofErr w:type="spellStart"/>
+      <w:r>
+        <w:t>float</w:t>
+      </w:r>
+      <w:proofErr w:type="spellEnd"/>
+      <w:r>
+        <w:t xml:space="preserve"> é um tipo simples do </w:t>
       </w:r>
       <w:proofErr w:type="spellStart"/>
       <w:r>
@@ -377,282 +656,12 @@
       </w:r>
       <w:proofErr w:type="spellEnd"/>
       <w:r>
-        <w:t xml:space="preserve"> com system </w:t>
-      </w:r>
-      <w:proofErr w:type="spellStart"/>
-      <w:r>
-        <w:t>int</w:t>
-      </w:r>
-      <w:proofErr w:type="spellEnd"/>
-      <w:r>
-        <w:t xml:space="preserve"> 64.</w:t>
-      </w:r>
-    </w:p>
-    <w:p>
-      <w:r>
-        <w:tab/>
-      </w:r>
-    </w:p>
-    <w:p>
-      <w:r>
-        <w:tab/>
-        <w:t xml:space="preserve">outros tipos que armazena </w:t>
-      </w:r>
-      <w:proofErr w:type="spellStart"/>
-      <w:r>
-        <w:t>valors</w:t>
-      </w:r>
-      <w:proofErr w:type="spellEnd"/>
-    </w:p>
-    <w:p>
-      <w:r>
-        <w:tab/>
-      </w:r>
-      <w:proofErr w:type="spellStart"/>
-      <w:r>
-        <w:t>bool</w:t>
-      </w:r>
-      <w:proofErr w:type="spellEnd"/>
-      <w:r>
-        <w:t xml:space="preserve"> - </w:t>
-      </w:r>
-      <w:proofErr w:type="spellStart"/>
-      <w:r>
-        <w:t>float</w:t>
-      </w:r>
-      <w:proofErr w:type="spellEnd"/>
-      <w:r>
-        <w:t xml:space="preserve"> - </w:t>
-      </w:r>
-      <w:proofErr w:type="spellStart"/>
-      <w:r>
-        <w:t>int</w:t>
-      </w:r>
-      <w:proofErr w:type="spellEnd"/>
-      <w:r>
-        <w:t xml:space="preserve"> - decimal</w:t>
-      </w:r>
-    </w:p>
-    <w:p>
-      <w:r>
-        <w:tab/>
-      </w:r>
-    </w:p>
-    <w:p>
-      <w:r>
-        <w:tab/>
-        <w:t>variações dos tipos</w:t>
-      </w:r>
-    </w:p>
-    <w:p>
-      <w:r>
-        <w:tab/>
-      </w:r>
-      <w:r>
-        <w:tab/>
-      </w:r>
-      <w:proofErr w:type="spellStart"/>
-      <w:r>
-        <w:t>sbyte</w:t>
-      </w:r>
-      <w:proofErr w:type="spellEnd"/>
-      <w:r>
-        <w:t xml:space="preserve"> = aceita valor negativo e seu equivalente é </w:t>
-      </w:r>
-      <w:proofErr w:type="spellStart"/>
-      <w:proofErr w:type="gramStart"/>
-      <w:r>
-        <w:t>system.sbyte</w:t>
-      </w:r>
-      <w:proofErr w:type="spellEnd"/>
-      <w:proofErr w:type="gramEnd"/>
-    </w:p>
-    <w:p>
-      <w:r>
-        <w:tab/>
-      </w:r>
-      <w:r>
-        <w:tab/>
-      </w:r>
-      <w:proofErr w:type="spellStart"/>
-      <w:r>
-        <w:t>ushort</w:t>
-      </w:r>
-      <w:proofErr w:type="spellEnd"/>
-      <w:r>
-        <w:t xml:space="preserve"> = Número inteiro que não contém sinal, valor </w:t>
-      </w:r>
-      <w:proofErr w:type="spellStart"/>
-      <w:r>
-        <w:t>unsigned</w:t>
-      </w:r>
-      <w:proofErr w:type="spellEnd"/>
-      <w:r>
-        <w:t xml:space="preserve"> </w:t>
-      </w:r>
-    </w:p>
-    <w:p>
-      <w:r>
-        <w:tab/>
-      </w:r>
-      <w:r>
-        <w:tab/>
-      </w:r>
-      <w:proofErr w:type="spellStart"/>
-      <w:r>
-        <w:t>unit</w:t>
-      </w:r>
-      <w:proofErr w:type="spellEnd"/>
-      <w:r>
-        <w:t xml:space="preserve"> = </w:t>
-      </w:r>
-      <w:proofErr w:type="spellStart"/>
-      <w:r>
-        <w:t>unsigned</w:t>
-      </w:r>
-      <w:proofErr w:type="spellEnd"/>
-      <w:r>
-        <w:t xml:space="preserve"> do tipo </w:t>
-      </w:r>
-      <w:proofErr w:type="spellStart"/>
-      <w:r>
-        <w:t>int</w:t>
-      </w:r>
-      <w:proofErr w:type="spellEnd"/>
-      <w:r>
-        <w:t xml:space="preserve"> </w:t>
-      </w:r>
-    </w:p>
-    <w:p>
-      <w:r>
-        <w:tab/>
-      </w:r>
-      <w:r>
-        <w:tab/>
-      </w:r>
-    </w:p>
-    <w:p>
-      <w:r>
-        <w:tab/>
-      </w:r>
-      <w:r>
-        <w:tab/>
-      </w:r>
-    </w:p>
-    <w:p>
-      <w:r>
-        <w:tab/>
-        <w:t>Tabela de tipos inteiros</w:t>
-      </w:r>
-    </w:p>
-    <w:p>
-      <w:r>
-        <w:tab/>
-      </w:r>
-      <w:r>
-        <w:tab/>
-      </w:r>
-    </w:p>
-    <w:p>
-      <w:r>
-        <w:tab/>
-      </w:r>
-      <w:r>
-        <w:tab/>
-      </w:r>
-    </w:p>
-    <w:p>
-      <w:r>
-        <w:tab/>
-      </w:r>
-      <w:r>
-        <w:tab/>
-      </w:r>
-    </w:p>
-    <w:p>
-      <w:r>
-        <w:tab/>
-      </w:r>
-      <w:r>
-        <w:tab/>
-      </w:r>
-    </w:p>
-    <w:p>
-      <w:r>
-        <w:tab/>
-      </w:r>
-      <w:r>
-        <w:tab/>
-      </w:r>
-    </w:p>
-    <w:p>
-      <w:r>
-        <w:tab/>
-      </w:r>
-      <w:r>
-        <w:tab/>
-      </w:r>
-    </w:p>
-    <w:p>
-      <w:r>
-        <w:tab/>
-      </w:r>
-      <w:r>
-        <w:tab/>
-      </w:r>
-    </w:p>
-    <w:p>
-      <w:r>
-        <w:tab/>
-      </w:r>
-      <w:r>
-        <w:tab/>
-      </w:r>
-    </w:p>
-    <w:p>
-      <w:r>
-        <w:t>Ponto flutuante</w:t>
-      </w:r>
-    </w:p>
-    <w:p>
-      <w:r>
-        <w:tab/>
-        <w:t xml:space="preserve">Ao declara uma variável por tipo </w:t>
-      </w:r>
-      <w:proofErr w:type="spellStart"/>
-      <w:r>
-        <w:t>float</w:t>
-      </w:r>
-      <w:proofErr w:type="spellEnd"/>
-      <w:r>
-        <w:t xml:space="preserve"> deve ser colocado o sufixo no final do valor indicando que aquele valor é um ponto flutuante sufixo(f).</w:t>
-      </w:r>
-    </w:p>
-    <w:p>
-      <w:r>
-        <w:t xml:space="preserve">Tipo </w:t>
-      </w:r>
-      <w:proofErr w:type="spellStart"/>
-      <w:r>
-        <w:t>float</w:t>
-      </w:r>
-      <w:proofErr w:type="spellEnd"/>
-      <w:r>
-        <w:t xml:space="preserve"> é um tipo simples do </w:t>
-      </w:r>
-      <w:proofErr w:type="spellStart"/>
-      <w:r>
-        <w:t>dotnet</w:t>
-      </w:r>
-      <w:proofErr w:type="spellEnd"/>
-      <w:r>
         <w:t>, com uma simples precisão</w:t>
       </w:r>
     </w:p>
     <w:p/>
     <w:p>
       <w:r>
-        <w:lastRenderedPageBreak/>
         <w:t xml:space="preserve">Double </w:t>
       </w:r>
       <w:r>
@@ -781,11 +790,9 @@
       <w:r>
         <w:t xml:space="preserve"> </w:t>
       </w:r>
-      <w:proofErr w:type="gramStart"/>
       <w:r>
         <w:t>colocando :</w:t>
       </w:r>
-      <w:proofErr w:type="gramEnd"/>
       <w:r>
         <w:t xml:space="preserve"> tipo que desejar</w:t>
       </w:r>
@@ -812,12 +819,10 @@
         <w:t xml:space="preserve">Quando se faz uma </w:t>
       </w:r>
       <w:proofErr w:type="spellStart"/>
-      <w:proofErr w:type="gramStart"/>
       <w:r>
         <w:t>copia</w:t>
       </w:r>
       <w:proofErr w:type="spellEnd"/>
-      <w:proofErr w:type="gramEnd"/>
       <w:r>
         <w:t xml:space="preserve"> de uma variável para outra, não faz uma </w:t>
       </w:r>
@@ -845,17 +850,12 @@
         <w:t xml:space="preserve">Não pode utilizar uma estancia de uma classe sem antes ter uma referência para esse objeto, para criar uma nova estancia deve se atribuir o = new </w:t>
       </w:r>
       <w:proofErr w:type="spellStart"/>
-      <w:proofErr w:type="gramStart"/>
       <w:r>
         <w:t>NomeClase</w:t>
       </w:r>
       <w:proofErr w:type="spellEnd"/>
       <w:r>
-        <w:t>(</w:t>
-      </w:r>
-      <w:proofErr w:type="gramEnd"/>
-      <w:r>
-        <w:t>);</w:t>
+        <w:t>();</w:t>
       </w:r>
     </w:p>
     <w:p/>
@@ -879,10 +879,7 @@
         <w:tab/>
       </w:r>
       <w:r>
-        <w:t>método</w:t>
-      </w:r>
-      <w:r>
-        <w:t xml:space="preserve"> </w:t>
+        <w:t xml:space="preserve">método </w:t>
       </w:r>
       <w:r>
         <w:t>da classe podem ou não receber parâmetros.</w:t>
@@ -954,13 +951,13 @@
     </w:p>
     <w:p>
       <w:r>
+        <w:lastRenderedPageBreak/>
         <w:tab/>
       </w:r>
       <w:r>
         <w:t xml:space="preserve">Pode se criar uma assinatura de classes diferente passando seus </w:t>
       </w:r>
       <w:proofErr w:type="spellStart"/>
-      <w:proofErr w:type="gramStart"/>
       <w:r>
         <w:t>methodos</w:t>
       </w:r>
@@ -971,7 +968,6 @@
         <w:t>valor</w:t>
       </w:r>
       <w:proofErr w:type="spellEnd"/>
-      <w:proofErr w:type="gramEnd"/>
       <w:r>
         <w:t xml:space="preserve"> de retorno</w:t>
       </w:r>
@@ -992,11 +988,9 @@
         <w:tab/>
         <w:t xml:space="preserve">Para adicionar mais de uma interface na </w:t>
       </w:r>
-      <w:proofErr w:type="gramStart"/>
       <w:r>
         <w:t>mesma classes</w:t>
       </w:r>
-      <w:proofErr w:type="gramEnd"/>
       <w:r>
         <w:t>, deve separar por virgula.</w:t>
       </w:r>
@@ -1028,10 +1022,7 @@
     </w:p>
     <w:p>
       <w:r>
-        <w:t xml:space="preserve">Representa um </w:t>
-      </w:r>
-      <w:r>
-        <w:t>método</w:t>
+        <w:t>Representa um método</w:t>
       </w:r>
     </w:p>
     <w:p>
@@ -1140,8 +1131,9 @@
           <w:szCs w:val="19"/>
           <w:lang w:eastAsia="en-US"/>
         </w:rPr>
-        <w:t xml:space="preserve"> =</w:t>
-      </w:r>
+        <w:t xml:space="preserve"> = (Jogador)</w:t>
+      </w:r>
+      <w:proofErr w:type="spellStart"/>
       <w:r>
         <w:rPr>
           <w:rFonts w:ascii="Consolas" w:eastAsiaTheme="minorHAnsi" w:hAnsi="Consolas" w:cs="Consolas"/>
@@ -1150,8 +1142,9 @@
           <w:szCs w:val="19"/>
           <w:lang w:eastAsia="en-US"/>
         </w:rPr>
-        <w:t xml:space="preserve"> </w:t>
-      </w:r>
+        <w:t>meuObjeto</w:t>
+      </w:r>
+      <w:proofErr w:type="spellEnd"/>
       <w:r>
         <w:rPr>
           <w:rFonts w:ascii="Consolas" w:eastAsiaTheme="minorHAnsi" w:hAnsi="Consolas" w:cs="Consolas"/>
@@ -1160,10 +1153,11 @@
           <w:szCs w:val="19"/>
           <w:lang w:eastAsia="en-US"/>
         </w:rPr>
-        <w:t>(Jogador)</w:t>
-      </w:r>
-      <w:proofErr w:type="spellStart"/>
-      <w:r>
+        <w:t>;</w:t>
+      </w:r>
+    </w:p>
+    <w:p>
+      <w:pPr>
         <w:rPr>
           <w:rFonts w:ascii="Consolas" w:eastAsiaTheme="minorHAnsi" w:hAnsi="Consolas" w:cs="Consolas"/>
           <w:color w:val="000000"/>
@@ -1171,10 +1165,814 @@
           <w:szCs w:val="19"/>
           <w:lang w:eastAsia="en-US"/>
         </w:rPr>
-        <w:t>meuObjeto</w:t>
-      </w:r>
-      <w:proofErr w:type="spellEnd"/>
-      <w:r>
+      </w:pPr>
+    </w:p>
+    <w:p>
+      <w:pPr>
+        <w:rPr>
+          <w:rFonts w:eastAsiaTheme="minorHAnsi"/>
+          <w:lang w:eastAsia="en-US"/>
+        </w:rPr>
+      </w:pPr>
+      <w:proofErr w:type="spellStart"/>
+      <w:r>
+        <w:rPr>
+          <w:rFonts w:eastAsiaTheme="minorHAnsi"/>
+          <w:lang w:eastAsia="en-US"/>
+        </w:rPr>
+        <w:t>D</w:t>
+      </w:r>
+      <w:r>
+        <w:rPr>
+          <w:rFonts w:eastAsiaTheme="minorHAnsi"/>
+          <w:lang w:eastAsia="en-US"/>
+        </w:rPr>
+        <w:t>ynamic</w:t>
+      </w:r>
+      <w:proofErr w:type="spellEnd"/>
+      <w:r>
+        <w:rPr>
+          <w:rFonts w:eastAsiaTheme="minorHAnsi"/>
+          <w:lang w:eastAsia="en-US"/>
+        </w:rPr>
+        <w:tab/>
+      </w:r>
+    </w:p>
+    <w:p>
+      <w:pPr>
+        <w:rPr>
+          <w:rFonts w:eastAsiaTheme="minorHAnsi"/>
+          <w:lang w:eastAsia="en-US"/>
+        </w:rPr>
+      </w:pPr>
+      <w:r>
+        <w:rPr>
+          <w:rFonts w:eastAsiaTheme="minorHAnsi"/>
+          <w:lang w:eastAsia="en-US"/>
+        </w:rPr>
+        <w:tab/>
+        <w:t>Depois de compilado ele se comparta como um objeto</w:t>
+      </w:r>
+      <w:r>
+        <w:rPr>
+          <w:rFonts w:eastAsiaTheme="minorHAnsi"/>
+          <w:lang w:eastAsia="en-US"/>
+        </w:rPr>
+        <w:t>.</w:t>
+      </w:r>
+    </w:p>
+    <w:p>
+      <w:pPr>
+        <w:rPr>
+          <w:rFonts w:eastAsiaTheme="minorHAnsi"/>
+          <w:lang w:eastAsia="en-US"/>
+        </w:rPr>
+      </w:pPr>
+      <w:r>
+        <w:rPr>
+          <w:rFonts w:eastAsiaTheme="minorHAnsi"/>
+          <w:lang w:eastAsia="en-US"/>
+        </w:rPr>
+        <w:t xml:space="preserve">Não verifica o tipo que pode ser usado em tempo de desenvolvimento, assim retornando erro apenas em </w:t>
+      </w:r>
+      <w:proofErr w:type="spellStart"/>
+      <w:r>
+        <w:rPr>
+          <w:rFonts w:eastAsiaTheme="minorHAnsi"/>
+          <w:lang w:eastAsia="en-US"/>
+        </w:rPr>
+        <w:t>run</w:t>
+      </w:r>
+      <w:proofErr w:type="spellEnd"/>
+      <w:r>
+        <w:rPr>
+          <w:rFonts w:eastAsiaTheme="minorHAnsi"/>
+          <w:lang w:eastAsia="en-US"/>
+        </w:rPr>
+        <w:t xml:space="preserve"> time.</w:t>
+      </w:r>
+    </w:p>
+    <w:p>
+      <w:pPr>
+        <w:rPr>
+          <w:shd w:val="clear" w:color="auto" w:fill="FAFDFA"/>
+        </w:rPr>
+      </w:pPr>
+      <w:r>
+        <w:rPr>
+          <w:shd w:val="clear" w:color="auto" w:fill="FAFDFA"/>
+        </w:rPr>
+        <w:t>Operações que contêm expressões </w:t>
+      </w:r>
+      <w:proofErr w:type="spellStart"/>
+      <w:r>
+        <w:t>dynamic</w:t>
+      </w:r>
+      <w:proofErr w:type="spellEnd"/>
+      <w:r>
+        <w:rPr>
+          <w:shd w:val="clear" w:color="auto" w:fill="FAFDFA"/>
+        </w:rPr>
+        <w:t> não são resolvidas ou verificadas pelo compilador.</w:t>
+      </w:r>
+    </w:p>
+    <w:p>
+      <w:pPr>
+        <w:rPr>
+          <w:shd w:val="clear" w:color="auto" w:fill="FAFDFA"/>
+        </w:rPr>
+      </w:pPr>
+      <w:r>
+        <w:rPr>
+          <w:shd w:val="clear" w:color="auto" w:fill="FAFDFA"/>
+        </w:rPr>
+        <w:t>O tipo </w:t>
+      </w:r>
+      <w:proofErr w:type="spellStart"/>
+      <w:r>
+        <w:t>dynamic</w:t>
+      </w:r>
+      <w:proofErr w:type="spellEnd"/>
+      <w:r>
+        <w:rPr>
+          <w:shd w:val="clear" w:color="auto" w:fill="FAFDFA"/>
+        </w:rPr>
+        <w:t> existe somente em tempo de compilação e não em tempo de execução.</w:t>
+      </w:r>
+    </w:p>
+    <w:p>
+      <w:pPr>
+        <w:rPr>
+          <w:shd w:val="clear" w:color="auto" w:fill="FAFDFA"/>
+        </w:rPr>
+      </w:pPr>
+    </w:p>
+    <w:p>
+      <w:pPr>
+        <w:rPr>
+          <w:shd w:val="clear" w:color="auto" w:fill="FAFDFA"/>
+        </w:rPr>
+      </w:pPr>
+      <w:proofErr w:type="spellStart"/>
+      <w:r>
+        <w:rPr>
+          <w:shd w:val="clear" w:color="auto" w:fill="FAFDFA"/>
+        </w:rPr>
+        <w:t>Methodos</w:t>
+      </w:r>
+      <w:proofErr w:type="spellEnd"/>
+    </w:p>
+    <w:p>
+      <w:pPr>
+        <w:rPr>
+          <w:shd w:val="clear" w:color="auto" w:fill="FAFDFA"/>
+        </w:rPr>
+      </w:pPr>
+      <w:r>
+        <w:rPr>
+          <w:shd w:val="clear" w:color="auto" w:fill="FAFDFA"/>
+        </w:rPr>
+        <w:tab/>
+        <w:t xml:space="preserve">Construtor é um bloco de código parecido com o </w:t>
+      </w:r>
+      <w:proofErr w:type="spellStart"/>
+      <w:r>
+        <w:rPr>
+          <w:shd w:val="clear" w:color="auto" w:fill="FAFDFA"/>
+        </w:rPr>
+        <w:t>methodo</w:t>
+      </w:r>
+      <w:proofErr w:type="spellEnd"/>
+      <w:r>
+        <w:rPr>
+          <w:shd w:val="clear" w:color="auto" w:fill="FAFDFA"/>
+        </w:rPr>
+        <w:t xml:space="preserve"> que </w:t>
+      </w:r>
+      <w:r>
+        <w:rPr>
+          <w:shd w:val="clear" w:color="auto" w:fill="FAFDFA"/>
+        </w:rPr>
+        <w:t>contém</w:t>
+      </w:r>
+      <w:r>
+        <w:rPr>
+          <w:shd w:val="clear" w:color="auto" w:fill="FAFDFA"/>
+        </w:rPr>
+        <w:t xml:space="preserve"> o mesmo nome da classe e não tem retorno</w:t>
+      </w:r>
+    </w:p>
+    <w:p>
+      <w:pPr>
+        <w:rPr>
+          <w:shd w:val="clear" w:color="auto" w:fill="FAFDFA"/>
+        </w:rPr>
+      </w:pPr>
+      <w:r>
+        <w:rPr>
+          <w:shd w:val="clear" w:color="auto" w:fill="FAFDFA"/>
+        </w:rPr>
+        <w:tab/>
+      </w:r>
+      <w:proofErr w:type="spellStart"/>
+      <w:r>
+        <w:rPr>
+          <w:shd w:val="clear" w:color="auto" w:fill="FAFDFA"/>
+        </w:rPr>
+        <w:t>Static</w:t>
+      </w:r>
+      <w:proofErr w:type="spellEnd"/>
+      <w:r>
+        <w:rPr>
+          <w:shd w:val="clear" w:color="auto" w:fill="FAFDFA"/>
+        </w:rPr>
+        <w:t>:</w:t>
+      </w:r>
+    </w:p>
+    <w:p>
+      <w:pPr>
+        <w:rPr>
+          <w:shd w:val="clear" w:color="auto" w:fill="FAFDFA"/>
+        </w:rPr>
+      </w:pPr>
+      <w:r>
+        <w:rPr>
+          <w:shd w:val="clear" w:color="auto" w:fill="FAFDFA"/>
+        </w:rPr>
+        <w:tab/>
+      </w:r>
+      <w:r>
+        <w:rPr>
+          <w:shd w:val="clear" w:color="auto" w:fill="FAFDFA"/>
+        </w:rPr>
+        <w:tab/>
+      </w:r>
+      <w:r>
+        <w:rPr>
+          <w:shd w:val="clear" w:color="auto" w:fill="FFFFFF"/>
+        </w:rPr>
+        <w:t>Um membro estático de um tipo existe como parte do tipo, não como uma instância específica (objeto). Ele é acessado através do nome da classe. Membros estáticos são ótimos para armazenar coisas como limites (máximo e mínimo) e valores-padrão (ex.: nota aceitável para um exame escolar), uma vez que estes só precisam ser armazenados para uma classe inteira, não para cada objeto.</w:t>
+      </w:r>
+    </w:p>
+    <w:p>
+      <w:pPr>
+        <w:rPr>
+          <w:shd w:val="clear" w:color="auto" w:fill="FAFDFA"/>
+        </w:rPr>
+      </w:pPr>
+    </w:p>
+    <w:p>
+      <w:pPr>
+        <w:rPr>
+          <w:shd w:val="clear" w:color="auto" w:fill="FAFDFA"/>
+        </w:rPr>
+      </w:pPr>
+    </w:p>
+    <w:p>
+      <w:pPr>
+        <w:ind w:left="707"/>
+        <w:rPr>
+          <w:shd w:val="clear" w:color="auto" w:fill="FAFDFA"/>
+        </w:rPr>
+      </w:pPr>
+      <w:r>
+        <w:rPr>
+          <w:shd w:val="clear" w:color="auto" w:fill="FAFDFA"/>
+        </w:rPr>
+        <w:t xml:space="preserve">Modificadores do </w:t>
+      </w:r>
+      <w:proofErr w:type="spellStart"/>
+      <w:r>
+        <w:rPr>
+          <w:shd w:val="clear" w:color="auto" w:fill="FAFDFA"/>
+        </w:rPr>
+        <w:t>medodo</w:t>
+      </w:r>
+      <w:proofErr w:type="spellEnd"/>
+    </w:p>
+    <w:p>
+      <w:pPr>
+        <w:ind w:left="707"/>
+        <w:rPr>
+          <w:shd w:val="clear" w:color="auto" w:fill="FAFDFA"/>
+        </w:rPr>
+      </w:pPr>
+      <w:r>
+        <w:rPr>
+          <w:shd w:val="clear" w:color="auto" w:fill="FAFDFA"/>
+        </w:rPr>
+        <w:lastRenderedPageBreak/>
+        <w:tab/>
+      </w:r>
+      <w:proofErr w:type="spellStart"/>
+      <w:r>
+        <w:rPr>
+          <w:shd w:val="clear" w:color="auto" w:fill="FAFDFA"/>
+        </w:rPr>
+        <w:t>Public</w:t>
+      </w:r>
+      <w:proofErr w:type="spellEnd"/>
+      <w:r>
+        <w:rPr>
+          <w:shd w:val="clear" w:color="auto" w:fill="FAFDFA"/>
+        </w:rPr>
+        <w:t xml:space="preserve"> – Não tem restrição de uso, pode ser usado dentro ou fora do projeto</w:t>
+      </w:r>
+    </w:p>
+    <w:p>
+      <w:pPr>
+        <w:rPr>
+          <w:shd w:val="clear" w:color="auto" w:fill="FAFDFA"/>
+        </w:rPr>
+      </w:pPr>
+      <w:r>
+        <w:rPr>
+          <w:shd w:val="clear" w:color="auto" w:fill="FAFDFA"/>
+        </w:rPr>
+        <w:tab/>
+      </w:r>
+      <w:r>
+        <w:rPr>
+          <w:shd w:val="clear" w:color="auto" w:fill="FAFDFA"/>
+        </w:rPr>
+        <w:tab/>
+      </w:r>
+      <w:r>
+        <w:rPr>
+          <w:shd w:val="clear" w:color="auto" w:fill="FFFFFF"/>
+        </w:rPr>
+        <w:t>O modificador </w:t>
+      </w:r>
+      <w:proofErr w:type="spellStart"/>
+      <w:r>
+        <w:rPr>
+          <w:rStyle w:val="CdigoHTML"/>
+          <w:rFonts w:eastAsiaTheme="majorEastAsia"/>
+          <w:color w:val="3D464D"/>
+          <w:shd w:val="clear" w:color="auto" w:fill="F0F3F5"/>
+        </w:rPr>
+        <w:t>public</w:t>
+      </w:r>
+      <w:proofErr w:type="spellEnd"/>
+      <w:r>
+        <w:rPr>
+          <w:shd w:val="clear" w:color="auto" w:fill="FFFFFF"/>
+        </w:rPr>
+        <w:t xml:space="preserve"> deixa o membro visível para código externo. Além disso, uma propriedade pode adicionar regras no </w:t>
+      </w:r>
+      <w:proofErr w:type="spellStart"/>
+      <w:r>
+        <w:rPr>
+          <w:shd w:val="clear" w:color="auto" w:fill="FFFFFF"/>
+        </w:rPr>
+        <w:t>acessador</w:t>
+      </w:r>
+      <w:proofErr w:type="spellEnd"/>
+      <w:r>
+        <w:rPr>
+          <w:shd w:val="clear" w:color="auto" w:fill="FFFFFF"/>
+        </w:rPr>
+        <w:t> </w:t>
+      </w:r>
+      <w:r>
+        <w:rPr>
+          <w:rStyle w:val="CdigoHTML"/>
+          <w:rFonts w:eastAsiaTheme="majorEastAsia"/>
+          <w:color w:val="3D464D"/>
+          <w:shd w:val="clear" w:color="auto" w:fill="F0F3F5"/>
+        </w:rPr>
+        <w:t>set</w:t>
+      </w:r>
+      <w:r>
+        <w:rPr>
+          <w:shd w:val="clear" w:color="auto" w:fill="FFFFFF"/>
+        </w:rPr>
+        <w:t> para validar e restringir a faixa de valores aceitos.</w:t>
+      </w:r>
+    </w:p>
+    <w:p>
+      <w:pPr>
+        <w:ind w:left="707"/>
+        <w:rPr>
+          <w:shd w:val="clear" w:color="auto" w:fill="FAFDFA"/>
+        </w:rPr>
+      </w:pPr>
+    </w:p>
+    <w:p>
+      <w:pPr>
+        <w:ind w:left="707"/>
+        <w:rPr>
+          <w:shd w:val="clear" w:color="auto" w:fill="FAFDFA"/>
+        </w:rPr>
+      </w:pPr>
+      <w:r>
+        <w:rPr>
+          <w:shd w:val="clear" w:color="auto" w:fill="FAFDFA"/>
+        </w:rPr>
+        <w:tab/>
+      </w:r>
+      <w:proofErr w:type="spellStart"/>
+      <w:r>
+        <w:rPr>
+          <w:shd w:val="clear" w:color="auto" w:fill="FAFDFA"/>
+        </w:rPr>
+        <w:t>Internal</w:t>
+      </w:r>
+      <w:proofErr w:type="spellEnd"/>
+      <w:r>
+        <w:rPr>
+          <w:shd w:val="clear" w:color="auto" w:fill="FAFDFA"/>
+        </w:rPr>
+        <w:t xml:space="preserve"> – só pode ser acesso a partir do mesmo projeto (Assembly)</w:t>
+      </w:r>
+    </w:p>
+    <w:p>
+      <w:pPr>
+        <w:ind w:left="707"/>
+        <w:rPr>
+          <w:shd w:val="clear" w:color="auto" w:fill="FAFDFA"/>
+        </w:rPr>
+      </w:pPr>
+    </w:p>
+    <w:p>
+      <w:pPr>
+        <w:ind w:left="707"/>
+        <w:rPr>
+          <w:shd w:val="clear" w:color="auto" w:fill="FAFDFA"/>
+        </w:rPr>
+      </w:pPr>
+    </w:p>
+    <w:p>
+      <w:pPr>
+        <w:ind w:left="707"/>
+        <w:rPr>
+          <w:shd w:val="clear" w:color="auto" w:fill="FAFDFA"/>
+        </w:rPr>
+      </w:pPr>
+      <w:r>
+        <w:rPr>
+          <w:shd w:val="clear" w:color="auto" w:fill="FAFDFA"/>
+        </w:rPr>
+        <w:tab/>
+      </w:r>
+      <w:proofErr w:type="spellStart"/>
+      <w:r>
+        <w:rPr>
+          <w:shd w:val="clear" w:color="auto" w:fill="FAFDFA"/>
+        </w:rPr>
+        <w:t>Protected</w:t>
+      </w:r>
+      <w:proofErr w:type="spellEnd"/>
+      <w:r>
+        <w:rPr>
+          <w:shd w:val="clear" w:color="auto" w:fill="FAFDFA"/>
+        </w:rPr>
+        <w:t xml:space="preserve"> (+</w:t>
+      </w:r>
+      <w:proofErr w:type="spellStart"/>
+      <w:r>
+        <w:rPr>
+          <w:shd w:val="clear" w:color="auto" w:fill="FAFDFA"/>
+        </w:rPr>
+        <w:t>internal</w:t>
+      </w:r>
+      <w:proofErr w:type="spellEnd"/>
+      <w:r>
+        <w:rPr>
+          <w:shd w:val="clear" w:color="auto" w:fill="FAFDFA"/>
+        </w:rPr>
+        <w:t>)</w:t>
+      </w:r>
+    </w:p>
+    <w:p>
+      <w:pPr>
+        <w:ind w:left="1416"/>
+        <w:rPr>
+          <w:shd w:val="clear" w:color="auto" w:fill="FAFDFA"/>
+        </w:rPr>
+      </w:pPr>
+      <w:r>
+        <w:rPr>
+          <w:shd w:val="clear" w:color="auto" w:fill="FFFFFF"/>
+        </w:rPr>
+        <w:t>Com </w:t>
+      </w:r>
+      <w:proofErr w:type="spellStart"/>
+      <w:r>
+        <w:rPr>
+          <w:rStyle w:val="CdigoHTML"/>
+          <w:rFonts w:eastAsiaTheme="majorEastAsia"/>
+          <w:color w:val="3D464D"/>
+          <w:shd w:val="clear" w:color="auto" w:fill="F0F3F5"/>
+        </w:rPr>
+        <w:t>protected</w:t>
+      </w:r>
+      <w:proofErr w:type="spellEnd"/>
+      <w:r>
+        <w:rPr>
+          <w:shd w:val="clear" w:color="auto" w:fill="FFFFFF"/>
+        </w:rPr>
+        <w:t>, o método </w:t>
+      </w:r>
+      <w:proofErr w:type="spellStart"/>
+      <w:r>
+        <w:rPr>
+          <w:rStyle w:val="CdigoHTML"/>
+          <w:rFonts w:eastAsiaTheme="majorEastAsia"/>
+          <w:color w:val="3D464D"/>
+          <w:shd w:val="clear" w:color="auto" w:fill="F0F3F5"/>
+        </w:rPr>
+        <w:t>MudarMarcha</w:t>
+      </w:r>
+      <w:proofErr w:type="spellEnd"/>
+      <w:r>
+        <w:rPr>
+          <w:shd w:val="clear" w:color="auto" w:fill="FFFFFF"/>
+        </w:rPr>
+        <w:t> só pode ser acessado pela classe </w:t>
+      </w:r>
+      <w:r>
+        <w:t>v</w:t>
+      </w:r>
+      <w:r>
+        <w:t>eículo</w:t>
+      </w:r>
+      <w:r>
+        <w:rPr>
+          <w:shd w:val="clear" w:color="auto" w:fill="FFFFFF"/>
+        </w:rPr>
+        <w:t> ou por uma classe derivada dela.</w:t>
+      </w:r>
+    </w:p>
+    <w:p>
+      <w:pPr>
+        <w:ind w:left="1415"/>
+        <w:rPr>
+          <w:shd w:val="clear" w:color="auto" w:fill="FAFDFA"/>
+        </w:rPr>
+      </w:pPr>
+    </w:p>
+    <w:p>
+      <w:pPr>
+        <w:ind w:left="1415"/>
+        <w:rPr>
+          <w:shd w:val="clear" w:color="auto" w:fill="FAFDFA"/>
+        </w:rPr>
+      </w:pPr>
+      <w:r>
+        <w:rPr>
+          <w:shd w:val="clear" w:color="auto" w:fill="FAFDFA"/>
+        </w:rPr>
+        <w:t xml:space="preserve">Private (+ </w:t>
+      </w:r>
+      <w:proofErr w:type="spellStart"/>
+      <w:r>
+        <w:rPr>
+          <w:shd w:val="clear" w:color="auto" w:fill="FAFDFA"/>
+        </w:rPr>
+        <w:t>internal</w:t>
+      </w:r>
+      <w:proofErr w:type="spellEnd"/>
+      <w:r>
+        <w:rPr>
+          <w:shd w:val="clear" w:color="auto" w:fill="FAFDFA"/>
+        </w:rPr>
+        <w:t xml:space="preserve">) </w:t>
+      </w:r>
+      <w:r>
+        <w:rPr>
+          <w:shd w:val="clear" w:color="auto" w:fill="FAFDFA"/>
+        </w:rPr>
+        <w:t>- só</w:t>
+      </w:r>
+      <w:r>
+        <w:rPr>
+          <w:shd w:val="clear" w:color="auto" w:fill="FAFDFA"/>
+        </w:rPr>
+        <w:t xml:space="preserve"> pode ser acessado de dentro da própria classe</w:t>
+      </w:r>
+    </w:p>
+    <w:p>
+      <w:pPr>
+        <w:ind w:left="707"/>
+        <w:rPr>
+          <w:shd w:val="clear" w:color="auto" w:fill="FAFDFA"/>
+        </w:rPr>
+      </w:pPr>
+    </w:p>
+    <w:p>
+      <w:pPr>
+        <w:ind w:left="707"/>
+        <w:rPr>
+          <w:shd w:val="clear" w:color="auto" w:fill="FAFDFA"/>
+        </w:rPr>
+      </w:pPr>
+      <w:r>
+        <w:rPr>
+          <w:shd w:val="clear" w:color="auto" w:fill="FAFDFA"/>
+        </w:rPr>
+        <w:t>Sobrecarga de método</w:t>
+      </w:r>
+    </w:p>
+    <w:p>
+      <w:pPr>
+        <w:ind w:left="707"/>
+        <w:rPr>
+          <w:shd w:val="clear" w:color="auto" w:fill="FAFDFA"/>
+        </w:rPr>
+      </w:pPr>
+      <w:r>
+        <w:rPr>
+          <w:shd w:val="clear" w:color="auto" w:fill="FAFDFA"/>
+        </w:rPr>
+        <w:tab/>
+      </w:r>
+      <w:r>
+        <w:rPr>
+          <w:shd w:val="clear" w:color="auto" w:fill="FAFDFA"/>
+        </w:rPr>
+        <w:t xml:space="preserve">Quando se tem uma variação de </w:t>
+      </w:r>
+      <w:proofErr w:type="spellStart"/>
+      <w:r>
+        <w:rPr>
+          <w:shd w:val="clear" w:color="auto" w:fill="FAFDFA"/>
+        </w:rPr>
+        <w:t>methodos</w:t>
+      </w:r>
+      <w:proofErr w:type="spellEnd"/>
+      <w:r>
+        <w:rPr>
+          <w:shd w:val="clear" w:color="auto" w:fill="FAFDFA"/>
+        </w:rPr>
+        <w:t xml:space="preserve">, essa diferença </w:t>
+      </w:r>
+      <w:proofErr w:type="spellStart"/>
+      <w:r>
+        <w:rPr>
+          <w:shd w:val="clear" w:color="auto" w:fill="FAFDFA"/>
+        </w:rPr>
+        <w:t>tbm</w:t>
+      </w:r>
+      <w:proofErr w:type="spellEnd"/>
+      <w:r>
+        <w:rPr>
+          <w:shd w:val="clear" w:color="auto" w:fill="FAFDFA"/>
+        </w:rPr>
+        <w:t xml:space="preserve"> </w:t>
+      </w:r>
+      <w:proofErr w:type="spellStart"/>
+      <w:r>
+        <w:rPr>
+          <w:shd w:val="clear" w:color="auto" w:fill="FAFDFA"/>
+        </w:rPr>
+        <w:t>pe</w:t>
+      </w:r>
+      <w:proofErr w:type="spellEnd"/>
+      <w:r>
+        <w:rPr>
+          <w:shd w:val="clear" w:color="auto" w:fill="FAFDFA"/>
+        </w:rPr>
+        <w:t xml:space="preserve"> chamada de assinatura.</w:t>
+      </w:r>
+    </w:p>
+    <w:p>
+      <w:pPr>
+        <w:ind w:left="707"/>
+        <w:rPr>
+          <w:shd w:val="clear" w:color="auto" w:fill="FAFDFA"/>
+        </w:rPr>
+      </w:pPr>
+      <w:r>
+        <w:rPr>
+          <w:shd w:val="clear" w:color="auto" w:fill="FAFDFA"/>
+        </w:rPr>
+        <w:t>Quando passar valor para um método, isso é chamado de argumento, quando o valor chega dentro método é chamado de parâmetro.</w:t>
+      </w:r>
+    </w:p>
+    <w:p>
+      <w:pPr>
+        <w:rPr>
+          <w:shd w:val="clear" w:color="auto" w:fill="FAFDFA"/>
+        </w:rPr>
+      </w:pPr>
+    </w:p>
+    <w:p>
+      <w:pPr>
+        <w:rPr>
+          <w:shd w:val="clear" w:color="auto" w:fill="FAFDFA"/>
+        </w:rPr>
+      </w:pPr>
+      <w:proofErr w:type="spellStart"/>
+      <w:r>
+        <w:rPr>
+          <w:shd w:val="clear" w:color="auto" w:fill="FAFDFA"/>
+        </w:rPr>
+        <w:t>Contrutor</w:t>
+      </w:r>
+      <w:proofErr w:type="spellEnd"/>
+    </w:p>
+    <w:p>
+      <w:pPr>
+        <w:rPr>
+          <w:shd w:val="clear" w:color="auto" w:fill="FAFDFA"/>
+        </w:rPr>
+      </w:pPr>
+      <w:r>
+        <w:rPr>
+          <w:shd w:val="clear" w:color="auto" w:fill="FAFDFA"/>
+        </w:rPr>
+        <w:tab/>
+      </w:r>
+      <w:r>
+        <w:rPr>
+          <w:shd w:val="clear" w:color="auto" w:fill="FFFFFF"/>
+        </w:rPr>
+        <w:t>Não é obrigatório. A maioria dos tipos exigirá pelo menos um construtor, para que o seu aplicativo possa garantir que o objeto seja inicializado e tenha um estado inicial válido. A construção dos objetos em sua aplicação deve ser planejada no momento em que o aplicativo é projetado.</w:t>
+      </w:r>
+    </w:p>
+    <w:p>
+      <w:pPr>
+        <w:ind w:left="707"/>
+        <w:rPr>
+          <w:shd w:val="clear" w:color="auto" w:fill="FAFDFA"/>
+        </w:rPr>
+      </w:pPr>
+      <w:r>
+        <w:rPr>
+          <w:shd w:val="clear" w:color="auto" w:fill="FAFDFA"/>
+        </w:rPr>
+        <w:tab/>
+      </w:r>
+    </w:p>
+    <w:p>
+      <w:pPr>
+        <w:ind w:left="707"/>
+        <w:rPr>
+          <w:shd w:val="clear" w:color="auto" w:fill="FAFDFA"/>
+        </w:rPr>
+      </w:pPr>
+      <w:r>
+        <w:rPr>
+          <w:shd w:val="clear" w:color="auto" w:fill="FAFDFA"/>
+        </w:rPr>
+        <w:tab/>
+      </w:r>
+      <w:r>
+        <w:rPr>
+          <w:shd w:val="clear" w:color="auto" w:fill="FAFDFA"/>
+        </w:rPr>
+        <w:tab/>
+      </w:r>
+    </w:p>
+    <w:p>
+      <w:pPr>
+        <w:ind w:firstLine="0"/>
+        <w:rPr>
+          <w:shd w:val="clear" w:color="auto" w:fill="FAFDFA"/>
+        </w:rPr>
+      </w:pPr>
+      <w:r>
+        <w:rPr>
+          <w:shd w:val="clear" w:color="auto" w:fill="FAFDFA"/>
+        </w:rPr>
+        <w:t>Argumentos nomeados</w:t>
+      </w:r>
+    </w:p>
+    <w:p>
+      <w:pPr>
+        <w:ind w:firstLine="0"/>
+        <w:rPr>
+          <w:shd w:val="clear" w:color="auto" w:fill="FAFDFA"/>
+        </w:rPr>
+      </w:pPr>
+      <w:r>
+        <w:rPr>
+          <w:shd w:val="clear" w:color="auto" w:fill="FAFDFA"/>
+        </w:rPr>
+        <w:t xml:space="preserve"> </w:t>
+      </w:r>
+      <w:r>
+        <w:rPr>
+          <w:shd w:val="clear" w:color="auto" w:fill="FAFDFA"/>
+        </w:rPr>
+        <w:tab/>
+      </w:r>
+      <w:r>
+        <w:rPr>
+          <w:shd w:val="clear" w:color="auto" w:fill="FAFDFA"/>
+        </w:rPr>
+        <w:tab/>
+        <w:t>Para associar os parâmetros de uma função deve se colocar o nome do argumento seguido de :, como no exemplo.</w:t>
+      </w:r>
+    </w:p>
+    <w:p>
+      <w:pPr>
+        <w:autoSpaceDE w:val="0"/>
+        <w:autoSpaceDN w:val="0"/>
+        <w:adjustRightInd w:val="0"/>
+        <w:ind w:firstLine="0"/>
+        <w:jc w:val="left"/>
         <w:rPr>
           <w:rFonts w:ascii="Consolas" w:eastAsiaTheme="minorHAnsi" w:hAnsi="Consolas" w:cs="Consolas"/>
           <w:color w:val="000000"/>
@@ -1182,11 +1980,14 @@
           <w:szCs w:val="19"/>
           <w:lang w:eastAsia="en-US"/>
         </w:rPr>
-        <w:t>;</w:t>
-      </w:r>
-    </w:p>
-    <w:p>
-      <w:pPr>
+      </w:pPr>
+      <w:r>
+        <w:rPr>
+          <w:shd w:val="clear" w:color="auto" w:fill="FAFDFA"/>
+        </w:rPr>
+        <w:tab/>
+      </w:r>
+      <w:r>
         <w:rPr>
           <w:rFonts w:ascii="Consolas" w:eastAsiaTheme="minorHAnsi" w:hAnsi="Consolas" w:cs="Consolas"/>
           <w:color w:val="000000"/>
@@ -1194,6 +1995,129 @@
           <w:szCs w:val="19"/>
           <w:lang w:eastAsia="en-US"/>
         </w:rPr>
+        <w:t xml:space="preserve">     </w:t>
+      </w:r>
+      <w:proofErr w:type="spellStart"/>
+      <w:r>
+        <w:rPr>
+          <w:rFonts w:ascii="Consolas" w:eastAsiaTheme="minorHAnsi" w:hAnsi="Consolas" w:cs="Consolas"/>
+          <w:color w:val="000000"/>
+          <w:sz w:val="19"/>
+          <w:szCs w:val="19"/>
+          <w:lang w:eastAsia="en-US"/>
+        </w:rPr>
+        <w:t>ImprimirDetalhesDoPedido</w:t>
+      </w:r>
+      <w:proofErr w:type="spellEnd"/>
+      <w:r>
+        <w:rPr>
+          <w:rFonts w:ascii="Consolas" w:eastAsiaTheme="minorHAnsi" w:hAnsi="Consolas" w:cs="Consolas"/>
+          <w:color w:val="000000"/>
+          <w:sz w:val="19"/>
+          <w:szCs w:val="19"/>
+          <w:lang w:eastAsia="en-US"/>
+        </w:rPr>
+        <w:t>(</w:t>
+      </w:r>
+      <w:proofErr w:type="spellStart"/>
+      <w:r>
+        <w:rPr>
+          <w:rFonts w:ascii="Consolas" w:eastAsiaTheme="minorHAnsi" w:hAnsi="Consolas" w:cs="Consolas"/>
+          <w:color w:val="000000"/>
+          <w:sz w:val="19"/>
+          <w:szCs w:val="19"/>
+          <w:lang w:eastAsia="en-US"/>
+        </w:rPr>
+        <w:t>numeroPedido</w:t>
+      </w:r>
+      <w:proofErr w:type="spellEnd"/>
+      <w:r>
+        <w:rPr>
+          <w:rFonts w:ascii="Consolas" w:eastAsiaTheme="minorHAnsi" w:hAnsi="Consolas" w:cs="Consolas"/>
+          <w:color w:val="000000"/>
+          <w:sz w:val="19"/>
+          <w:szCs w:val="19"/>
+          <w:lang w:eastAsia="en-US"/>
+        </w:rPr>
+        <w:t xml:space="preserve">: 31,nomeProduto: </w:t>
+      </w:r>
+      <w:r>
+        <w:rPr>
+          <w:rFonts w:ascii="Consolas" w:eastAsiaTheme="minorHAnsi" w:hAnsi="Consolas" w:cs="Consolas"/>
+          <w:color w:val="A31515"/>
+          <w:sz w:val="19"/>
+          <w:szCs w:val="19"/>
+          <w:lang w:eastAsia="en-US"/>
+        </w:rPr>
+        <w:t>"</w:t>
+      </w:r>
+      <w:proofErr w:type="spellStart"/>
+      <w:r>
+        <w:rPr>
+          <w:rFonts w:ascii="Consolas" w:eastAsiaTheme="minorHAnsi" w:hAnsi="Consolas" w:cs="Consolas"/>
+          <w:color w:val="A31515"/>
+          <w:sz w:val="19"/>
+          <w:szCs w:val="19"/>
+          <w:lang w:eastAsia="en-US"/>
+        </w:rPr>
+        <w:t>Caneca"</w:t>
+      </w:r>
+      <w:r>
+        <w:rPr>
+          <w:rFonts w:ascii="Consolas" w:eastAsiaTheme="minorHAnsi" w:hAnsi="Consolas" w:cs="Consolas"/>
+          <w:color w:val="000000"/>
+          <w:sz w:val="19"/>
+          <w:szCs w:val="19"/>
+          <w:lang w:eastAsia="en-US"/>
+        </w:rPr>
+        <w:t>,vendedor</w:t>
+      </w:r>
+      <w:proofErr w:type="spellEnd"/>
+      <w:r>
+        <w:rPr>
+          <w:rFonts w:ascii="Consolas" w:eastAsiaTheme="minorHAnsi" w:hAnsi="Consolas" w:cs="Consolas"/>
+          <w:color w:val="000000"/>
+          <w:sz w:val="19"/>
+          <w:szCs w:val="19"/>
+          <w:lang w:eastAsia="en-US"/>
+        </w:rPr>
+        <w:t xml:space="preserve">: </w:t>
+      </w:r>
+      <w:r>
+        <w:rPr>
+          <w:rFonts w:ascii="Consolas" w:eastAsiaTheme="minorHAnsi" w:hAnsi="Consolas" w:cs="Consolas"/>
+          <w:color w:val="A31515"/>
+          <w:sz w:val="19"/>
+          <w:szCs w:val="19"/>
+          <w:lang w:eastAsia="en-US"/>
+        </w:rPr>
+        <w:t>"Fatinha"</w:t>
+      </w:r>
+      <w:r>
+        <w:rPr>
+          <w:rFonts w:ascii="Consolas" w:eastAsiaTheme="minorHAnsi" w:hAnsi="Consolas" w:cs="Consolas"/>
+          <w:color w:val="000000"/>
+          <w:sz w:val="19"/>
+          <w:szCs w:val="19"/>
+          <w:lang w:eastAsia="en-US"/>
+        </w:rPr>
+        <w:t>);</w:t>
+      </w:r>
+    </w:p>
+    <w:p>
+      <w:pPr>
+        <w:autoSpaceDE w:val="0"/>
+        <w:autoSpaceDN w:val="0"/>
+        <w:adjustRightInd w:val="0"/>
+        <w:ind w:firstLine="0"/>
+        <w:jc w:val="left"/>
+        <w:rPr>
+          <w:rFonts w:ascii="Consolas" w:eastAsiaTheme="minorHAnsi" w:hAnsi="Consolas" w:cs="Consolas"/>
+          <w:color w:val="000000"/>
+          <w:sz w:val="19"/>
+          <w:szCs w:val="19"/>
+          <w:lang w:eastAsia="en-US"/>
+        </w:rPr>
       </w:pPr>
     </w:p>
     <w:p>
@@ -1203,174 +2127,213 @@
           <w:lang w:eastAsia="en-US"/>
         </w:rPr>
       </w:pPr>
-      <w:proofErr w:type="spellStart"/>
       <w:r>
         <w:rPr>
           <w:rFonts w:eastAsiaTheme="minorHAnsi"/>
           <w:lang w:eastAsia="en-US"/>
         </w:rPr>
-        <w:t>D</w:t>
+        <w:tab/>
+        <w:t>Pode ser utilizados os parâmetros de forma variada</w:t>
       </w:r>
       <w:r>
         <w:rPr>
           <w:rFonts w:eastAsiaTheme="minorHAnsi"/>
           <w:lang w:eastAsia="en-US"/>
         </w:rPr>
-        <w:t>ynamic</w:t>
-      </w:r>
-      <w:proofErr w:type="spellEnd"/>
-      <w:r>
+        <w:t>, os parâmetro não ordenados devem ficar nas posições corretas do argumentos da função.</w:t>
+      </w:r>
+    </w:p>
+    <w:p>
+      <w:pPr>
+        <w:ind w:firstLine="0"/>
         <w:rPr>
           <w:rFonts w:eastAsiaTheme="minorHAnsi"/>
           <w:lang w:eastAsia="en-US"/>
         </w:rPr>
-        <w:tab/>
-      </w:r>
-    </w:p>
-    <w:p>
-      <w:pPr>
+      </w:pPr>
+    </w:p>
+    <w:p>
+      <w:pPr>
+        <w:ind w:firstLine="0"/>
         <w:rPr>
           <w:rFonts w:eastAsiaTheme="minorHAnsi"/>
           <w:lang w:eastAsia="en-US"/>
         </w:rPr>
       </w:pPr>
+      <w:proofErr w:type="spellStart"/>
       <w:r>
         <w:rPr>
           <w:rFonts w:eastAsiaTheme="minorHAnsi"/>
           <w:lang w:eastAsia="en-US"/>
         </w:rPr>
-        <w:tab/>
-        <w:t>Depois de compilado ele se comparta como um objeto</w:t>
-      </w:r>
+        <w:t>Parametros</w:t>
+      </w:r>
+      <w:proofErr w:type="spellEnd"/>
       <w:r>
         <w:rPr>
           <w:rFonts w:eastAsiaTheme="minorHAnsi"/>
           <w:lang w:eastAsia="en-US"/>
         </w:rPr>
+        <w:t xml:space="preserve"> Opcional</w:t>
+      </w:r>
+    </w:p>
+    <w:p>
+      <w:pPr>
+        <w:ind w:firstLine="0"/>
+        <w:rPr>
+          <w:rFonts w:eastAsiaTheme="minorHAnsi"/>
+          <w:lang w:eastAsia="en-US"/>
+        </w:rPr>
+      </w:pPr>
+      <w:r>
+        <w:rPr>
+          <w:rFonts w:eastAsiaTheme="minorHAnsi"/>
+          <w:lang w:eastAsia="en-US"/>
+        </w:rPr>
+        <w:tab/>
+        <w:t xml:space="preserve">Inicializar a variável passada como argumento na </w:t>
+      </w:r>
+      <w:r>
+        <w:rPr>
+          <w:rFonts w:eastAsiaTheme="minorHAnsi"/>
+          <w:lang w:eastAsia="en-US"/>
+        </w:rPr>
+        <w:t>classe</w:t>
+      </w:r>
+    </w:p>
+    <w:p>
+      <w:pPr>
+        <w:rPr>
+          <w:rFonts w:eastAsiaTheme="minorHAnsi"/>
+          <w:lang w:eastAsia="en-US"/>
+        </w:rPr>
+      </w:pPr>
+      <w:r>
+        <w:rPr>
+          <w:shd w:val="clear" w:color="auto" w:fill="FFFFFF"/>
+        </w:rPr>
+        <w:lastRenderedPageBreak/>
+        <w:t>Isso pode ser útil, porque pode simplificar o uso dos métodos. Entretanto, isso causa uma forma de ocultação de informações, em que os usuários do método não sabem quais são os valores-padrão (e, nesse caso, a documentação é necessária). Os valores-padrão devem ser definidos para os parâmetros que </w:t>
+      </w:r>
+      <w:r>
+        <w:rPr>
+          <w:rStyle w:val="Forte"/>
+          <w:color w:val="3D464D"/>
+          <w:sz w:val="27"/>
+          <w:szCs w:val="27"/>
+          <w:shd w:val="clear" w:color="auto" w:fill="FFFFFF"/>
+        </w:rPr>
+        <w:t>realmente</w:t>
+      </w:r>
+      <w:r>
+        <w:rPr>
+          <w:shd w:val="clear" w:color="auto" w:fill="FFFFFF"/>
+        </w:rPr>
+        <w:t> são opcionais, e não para os parâmetros essenciais de um método.</w:t>
+      </w:r>
+    </w:p>
+    <w:p>
+      <w:pPr>
+        <w:ind w:firstLine="0"/>
+        <w:rPr>
+          <w:shd w:val="clear" w:color="auto" w:fill="FAFDFA"/>
+        </w:rPr>
+      </w:pPr>
+      <w:r>
+        <w:rPr>
+          <w:shd w:val="clear" w:color="auto" w:fill="FAFDFA"/>
+        </w:rPr>
+        <w:t>Método de extensão</w:t>
+      </w:r>
+    </w:p>
+    <w:p>
+      <w:pPr>
+        <w:rPr>
+          <w:shd w:val="clear" w:color="auto" w:fill="FFFFFF"/>
+        </w:rPr>
+      </w:pPr>
+      <w:r>
+        <w:rPr>
+          <w:shd w:val="clear" w:color="auto" w:fill="FFFFFF"/>
+        </w:rPr>
+        <w:t>Isso mesmo. Um método de extensão deve ser implementado numa classe pública e estática, e o parâmetro que representa a classe estendida deve ser marcado com o modificador </w:t>
+      </w:r>
+      <w:proofErr w:type="spellStart"/>
+      <w:r>
+        <w:rPr>
+          <w:rStyle w:val="CdigoHTML"/>
+          <w:rFonts w:eastAsiaTheme="majorEastAsia"/>
+          <w:color w:val="3D464D"/>
+          <w:shd w:val="clear" w:color="auto" w:fill="F0F3F5"/>
+        </w:rPr>
+        <w:t>this</w:t>
+      </w:r>
+      <w:proofErr w:type="spellEnd"/>
+      <w:r>
+        <w:rPr>
+          <w:shd w:val="clear" w:color="auto" w:fill="FFFFFF"/>
+        </w:rPr>
         <w:t>.</w:t>
       </w:r>
     </w:p>
     <w:p>
       <w:pPr>
-        <w:rPr>
-          <w:rFonts w:eastAsiaTheme="minorHAnsi"/>
-          <w:lang w:eastAsia="en-US"/>
-        </w:rPr>
-      </w:pPr>
-      <w:r>
-        <w:rPr>
-          <w:rFonts w:eastAsiaTheme="minorHAnsi"/>
-          <w:lang w:eastAsia="en-US"/>
-        </w:rPr>
-        <w:t xml:space="preserve">Não verifica o tipo que pode ser usado em tempo de desenvolvimento, assim retornando erro apenas em </w:t>
-      </w:r>
-      <w:proofErr w:type="spellStart"/>
-      <w:r>
-        <w:rPr>
-          <w:rFonts w:eastAsiaTheme="minorHAnsi"/>
-          <w:lang w:eastAsia="en-US"/>
-        </w:rPr>
-        <w:t>run</w:t>
-      </w:r>
-      <w:proofErr w:type="spellEnd"/>
-      <w:r>
-        <w:rPr>
-          <w:rFonts w:eastAsiaTheme="minorHAnsi"/>
-          <w:lang w:eastAsia="en-US"/>
-        </w:rPr>
-        <w:t xml:space="preserve"> time.</w:t>
-      </w:r>
-    </w:p>
-    <w:p>
-      <w:pPr>
-        <w:rPr>
-          <w:shd w:val="clear" w:color="auto" w:fill="FAFDFA"/>
-        </w:rPr>
-      </w:pPr>
-      <w:r>
-        <w:rPr>
-          <w:shd w:val="clear" w:color="auto" w:fill="FAFDFA"/>
-        </w:rPr>
-        <w:t>Operações que contêm expressões </w:t>
-      </w:r>
-      <w:proofErr w:type="spellStart"/>
-      <w:r>
-        <w:t>dynamic</w:t>
-      </w:r>
-      <w:proofErr w:type="spellEnd"/>
-      <w:r>
-        <w:rPr>
-          <w:shd w:val="clear" w:color="auto" w:fill="FAFDFA"/>
-        </w:rPr>
-        <w:t> não são resolvidas ou verificadas pelo compilador.</w:t>
-      </w:r>
-    </w:p>
-    <w:p>
-      <w:pPr>
-        <w:rPr>
-          <w:shd w:val="clear" w:color="auto" w:fill="FAFDFA"/>
-        </w:rPr>
-      </w:pPr>
-      <w:r>
-        <w:rPr>
-          <w:shd w:val="clear" w:color="auto" w:fill="FAFDFA"/>
-        </w:rPr>
-        <w:t>O tipo </w:t>
-      </w:r>
-      <w:proofErr w:type="spellStart"/>
-      <w:r>
-        <w:t>dynamic</w:t>
-      </w:r>
-      <w:proofErr w:type="spellEnd"/>
-      <w:r>
-        <w:rPr>
-          <w:shd w:val="clear" w:color="auto" w:fill="FAFDFA"/>
-        </w:rPr>
-        <w:t> existe somente em tempo de compilação e não em tempo de execução.</w:t>
-      </w:r>
-    </w:p>
-    <w:p>
-      <w:pPr>
-        <w:rPr>
-          <w:shd w:val="clear" w:color="auto" w:fill="FAFDFA"/>
-        </w:rPr>
-      </w:pPr>
-    </w:p>
-    <w:p>
-      <w:pPr>
-        <w:rPr>
-          <w:shd w:val="clear" w:color="auto" w:fill="FAFDFA"/>
-        </w:rPr>
-      </w:pPr>
-      <w:proofErr w:type="spellStart"/>
-      <w:r>
-        <w:rPr>
-          <w:shd w:val="clear" w:color="auto" w:fill="FAFDFA"/>
-        </w:rPr>
-        <w:t>Strings</w:t>
-      </w:r>
-      <w:proofErr w:type="spellEnd"/>
-      <w:r>
-        <w:rPr>
-          <w:shd w:val="clear" w:color="auto" w:fill="FAFDFA"/>
-        </w:rPr>
-        <w:tab/>
-      </w:r>
-    </w:p>
-    <w:p>
-      <w:pPr>
-        <w:rPr>
-          <w:u w:val="single"/>
-        </w:rPr>
-      </w:pPr>
-      <w:r>
-        <w:rPr>
-          <w:shd w:val="clear" w:color="auto" w:fill="FAFDFA"/>
-        </w:rPr>
-        <w:tab/>
-      </w:r>
+        <w:ind w:firstLine="0"/>
+        <w:rPr>
+          <w:shd w:val="clear" w:color="auto" w:fill="FFFFFF"/>
+        </w:rPr>
+      </w:pPr>
+    </w:p>
+    <w:p>
+      <w:pPr>
+        <w:ind w:firstLine="0"/>
+        <w:rPr>
+          <w:shd w:val="clear" w:color="auto" w:fill="FFFFFF"/>
+        </w:rPr>
+      </w:pPr>
+      <w:r>
+        <w:rPr>
+          <w:shd w:val="clear" w:color="auto" w:fill="FFFFFF"/>
+        </w:rPr>
+        <w:t>Métodos Sobrecarregados</w:t>
+      </w:r>
+    </w:p>
+    <w:p>
+      <w:pPr>
+        <w:ind w:firstLine="0"/>
+        <w:rPr>
+          <w:shd w:val="clear" w:color="auto" w:fill="FFFFFF"/>
+        </w:rPr>
+      </w:pPr>
       <w:bookmarkStart w:id="0" w:name="_GoBack"/>
       <w:bookmarkEnd w:id="0"/>
+    </w:p>
+    <w:p>
+      <w:pPr>
+        <w:rPr>
+          <w:shd w:val="clear" w:color="auto" w:fill="FAFDFA"/>
+        </w:rPr>
+      </w:pPr>
+      <w:r>
+        <w:rPr>
+          <w:shd w:val="clear" w:color="auto" w:fill="FAFDFA"/>
+        </w:rPr>
+        <w:t xml:space="preserve">Ela permite a existência de vários métodos de mesmo nome, porém com assinaturas que variam no número, ordem e </w:t>
+      </w:r>
+      <w:proofErr w:type="spellStart"/>
+      <w:r>
+        <w:rPr>
+          <w:shd w:val="clear" w:color="auto" w:fill="FAFDFA"/>
+        </w:rPr>
+        <w:t>tipo</w:t>
+      </w:r>
+      <w:proofErr w:type="spellEnd"/>
+      <w:r>
+        <w:rPr>
+          <w:shd w:val="clear" w:color="auto" w:fill="FAFDFA"/>
+        </w:rPr>
+        <w:t xml:space="preserve"> dos parâmetros.</w:t>
+      </w:r>
     </w:p>
     <w:sectPr>
       <w:pgSz w:w="16838" w:h="11906" w:orient="landscape"/>
@@ -1383,7 +2346,7 @@
 </file>
 
 <file path=word/numbering.xml><?xml version="1.0" encoding="utf-8"?>
-<w:numbering xmlns:wpc="http://schemas.microsoft.com/office/word/2010/wordprocessingCanvas" xmlns:cx="http://schemas.microsoft.com/office/drawing/2014/chartex" xmlns:cx1="http://schemas.microsoft.com/office/drawing/2015/9/8/chartex" xmlns:cx2="http://schemas.microsoft.com/office/drawing/2015/10/21/chartex" xmlns:cx3="http://schemas.microsoft.com/office/drawing/2016/5/9/chartex" xmlns:cx4="http://schemas.microsoft.com/office/drawing/2016/5/10/chartex" xmlns:cx5="http://schemas.microsoft.com/office/drawing/2016/5/11/chartex" xmlns:cx6="http://schemas.microsoft.com/office/drawing/2016/5/12/chartex" xmlns:cx7="http://schemas.microsoft.com/office/drawing/2016/5/13/chartex" xmlns:cx8="http://schemas.microsoft.com/office/drawing/2016/5/14/chartex" xmlns:mc="http://schemas.openxmlformats.org/markup-compatibility/2006" xmlns:aink="http://schemas.microsoft.com/office/drawing/2016/ink" xmlns:am3d="http://schemas.microsoft.com/office/drawing/2017/model3d" xmlns:o="urn:schemas-microsoft-com:office:office" xmlns:r="http://schemas.openxmlformats.org/officeDocument/2006/relationships" xmlns:m="http://schemas.openxmlformats.org/officeDocument/2006/math" xmlns:v="urn:schemas-microsoft-com:vml" xmlns:wp14="http://schemas.microsoft.com/office/word/2010/wordprocessingDrawing" xmlns:wp="http://schemas.openxmlformats.org/drawingml/2006/wordprocessingDrawing" xmlns:w10="urn:schemas-microsoft-com:office:word" xmlns:w="http://schemas.openxmlformats.org/wordprocessingml/2006/main" xmlns:w14="http://schemas.microsoft.com/office/word/2010/wordml" xmlns:w15="http://schemas.microsoft.com/office/word/2012/wordml" xmlns:w16cid="http://schemas.microsoft.com/office/word/2016/wordml/cid" xmlns:w16se="http://schemas.microsoft.com/office/word/2015/wordml/symex" xmlns:wpg="http://schemas.microsoft.com/office/word/2010/wordprocessingGroup" xmlns:wpi="http://schemas.microsoft.com/office/word/2010/wordprocessingInk" xmlns:wne="http://schemas.microsoft.com/office/word/2006/wordml" xmlns:wps="http://schemas.microsoft.com/office/word/2010/wordprocessingShape" mc:Ignorable="w14 w15 w16se w16cid wp14">
+<w:numbering xmlns:wpc="http://schemas.microsoft.com/office/word/2010/wordprocessingCanvas" xmlns:cx="http://schemas.microsoft.com/office/drawing/2014/chartex" xmlns:cx1="http://schemas.microsoft.com/office/drawing/2015/9/8/chartex" xmlns:cx2="http://schemas.microsoft.com/office/drawing/2015/10/21/chartex" xmlns:cx3="http://schemas.microsoft.com/office/drawing/2016/5/9/chartex" xmlns:cx4="http://schemas.microsoft.com/office/drawing/2016/5/10/chartex" xmlns:cx5="http://schemas.microsoft.com/office/drawing/2016/5/11/chartex" xmlns:cx6="http://schemas.microsoft.com/office/drawing/2016/5/12/chartex" xmlns:cx7="http://schemas.microsoft.com/office/drawing/2016/5/13/chartex" xmlns:cx8="http://schemas.microsoft.com/office/drawing/2016/5/14/chartex" xmlns:mc="http://schemas.openxmlformats.org/markup-compatibility/2006" xmlns:aink="http://schemas.microsoft.com/office/drawing/2016/ink" xmlns:am3d="http://schemas.microsoft.com/office/drawing/2017/model3d" xmlns:o="urn:schemas-microsoft-com:office:office" xmlns:r="http://schemas.openxmlformats.org/officeDocument/2006/relationships" xmlns:m="http://schemas.openxmlformats.org/officeDocument/2006/math" xmlns:v="urn:schemas-microsoft-com:vml" xmlns:wp14="http://schemas.microsoft.com/office/word/2010/wordprocessingDrawing" xmlns:wp="http://schemas.openxmlformats.org/drawingml/2006/wordprocessingDrawing" xmlns:w10="urn:schemas-microsoft-com:office:word" xmlns:w="http://schemas.openxmlformats.org/wordprocessingml/2006/main" xmlns:w14="http://schemas.microsoft.com/office/word/2010/wordml" xmlns:w15="http://schemas.microsoft.com/office/word/2012/wordml" xmlns:w16cex="http://schemas.microsoft.com/office/word/2018/wordml/cex" xmlns:w16cid="http://schemas.microsoft.com/office/word/2016/wordml/cid" xmlns:w16="http://schemas.microsoft.com/office/word/2018/wordml" xmlns:w16se="http://schemas.microsoft.com/office/word/2015/wordml/symex" xmlns:wpg="http://schemas.microsoft.com/office/word/2010/wordprocessingGroup" xmlns:wpi="http://schemas.microsoft.com/office/word/2010/wordprocessingInk" xmlns:wne="http://schemas.microsoft.com/office/word/2006/wordml" xmlns:wps="http://schemas.microsoft.com/office/word/2010/wordprocessingShape" mc:Ignorable="w14 w15 w16se w16cid w16 w16cex wp14">
   <w:abstractNum w:abstractNumId="0" w15:restartNumberingAfterBreak="0">
     <w:nsid w:val="240A4CD8"/>
     <w:multiLevelType w:val="hybridMultilevel"/>
@@ -1618,7 +2581,7 @@
 </file>
 
 <file path=word/styles.xml><?xml version="1.0" encoding="utf-8"?>
-<w:styles xmlns:mc="http://schemas.openxmlformats.org/markup-compatibility/2006" xmlns:r="http://schemas.openxmlformats.org/officeDocument/2006/relationships" xmlns:w="http://schemas.openxmlformats.org/wordprocessingml/2006/main" xmlns:w14="http://schemas.microsoft.com/office/word/2010/wordml" xmlns:w15="http://schemas.microsoft.com/office/word/2012/wordml" xmlns:w16cid="http://schemas.microsoft.com/office/word/2016/wordml/cid" xmlns:w16se="http://schemas.microsoft.com/office/word/2015/wordml/symex" mc:Ignorable="w14 w15 w16se w16cid">
+<w:styles xmlns:mc="http://schemas.openxmlformats.org/markup-compatibility/2006" xmlns:r="http://schemas.openxmlformats.org/officeDocument/2006/relationships" xmlns:w="http://schemas.openxmlformats.org/wordprocessingml/2006/main" xmlns:w14="http://schemas.microsoft.com/office/word/2010/wordml" xmlns:w15="http://schemas.microsoft.com/office/word/2012/wordml" xmlns:w16cex="http://schemas.microsoft.com/office/word/2018/wordml/cex" xmlns:w16cid="http://schemas.microsoft.com/office/word/2016/wordml/cid" xmlns:w16="http://schemas.microsoft.com/office/word/2018/wordml" xmlns:w16se="http://schemas.microsoft.com/office/word/2015/wordml/symex" mc:Ignorable="w14 w15 w16se w16cid w16 w16cex">
   <w:docDefaults>
     <w:rPrDefault>
       <w:rPr>
@@ -2149,6 +3112,17 @@
       <w:szCs w:val="20"/>
     </w:rPr>
   </w:style>
+  <w:style w:type="character" w:styleId="Forte">
+    <w:name w:val="Strong"/>
+    <w:basedOn w:val="Fontepargpadro"/>
+    <w:uiPriority w:val="22"/>
+    <w:qFormat/>
+    <w:rsid w:val="00960D60"/>
+    <w:rPr>
+      <w:b/>
+      <w:bCs/>
+    </w:rPr>
+  </w:style>
 </w:styles>
 </file>
 
@@ -2452,7 +3426,7 @@
 </file>
 
 <file path=customXml/itemProps1.xml><?xml version="1.0" encoding="utf-8"?>
-<ds:datastoreItem xmlns:ds="http://schemas.openxmlformats.org/officeDocument/2006/customXml" ds:itemID="{9B29D014-33A5-4867-9B85-9D64D8ABC8F3}">
+<ds:datastoreItem xmlns:ds="http://schemas.openxmlformats.org/officeDocument/2006/customXml" ds:itemID="{3B26BC29-9818-4634-AEAB-C3700C5A9BC4}">
   <ds:schemaRefs>
     <ds:schemaRef ds:uri="http://schemas.openxmlformats.org/officeDocument/2006/bibliography"/>
   </ds:schemaRefs>

</xml_diff>